<commit_message>
removed autocad and added java/python
</commit_message>
<xml_diff>
--- a/public/assets/grayson_remington_resume.docx
+++ b/public/assets/grayson_remington_resume.docx
@@ -160,8 +160,20 @@
             <w:szCs w:val="24"/>
             <w:u w:val="single"/>
           </w:rPr>
-          <w:t>in/graysonremington</w:t>
+          <w:t>in/</w:t>
         </w:r>
+        <w:proofErr w:type="spellStart"/>
+        <w:r>
+          <w:rPr>
+            <w:rFonts w:ascii="Cambria" w:eastAsia="Cambria" w:hAnsi="Cambria" w:cs="Cambria"/>
+            <w:color w:val="1155CC"/>
+            <w:sz w:val="24"/>
+            <w:szCs w:val="24"/>
+            <w:u w:val="single"/>
+          </w:rPr>
+          <w:t>graysonremington</w:t>
+        </w:r>
+        <w:proofErr w:type="spellEnd"/>
       </w:hyperlink>
     </w:p>
     <w:p>
@@ -317,6 +329,7 @@
         </w:rPr>
         <w:t xml:space="preserve">   </w:t>
       </w:r>
+      <w:proofErr w:type="gramStart"/>
       <w:r>
         <w:rPr>
           <w:rFonts w:ascii="Cambria" w:eastAsia="Cambria" w:hAnsi="Cambria" w:cs="Cambria"/>
@@ -335,6 +348,7 @@
         </w:rPr>
         <w:t xml:space="preserve">  2020</w:t>
       </w:r>
+      <w:proofErr w:type="gramEnd"/>
     </w:p>
     <w:p>
       <w:pPr>
@@ -407,7 +421,40 @@
           <w:sz w:val="24"/>
           <w:szCs w:val="24"/>
         </w:rPr>
-        <w:t xml:space="preserve">JavaScript </w:t>
+        <w:t>JavaScript</w:t>
+      </w:r>
+      <w:r>
+        <w:rPr>
+          <w:rFonts w:ascii="Cambria" w:eastAsia="Cambria" w:hAnsi="Cambria" w:cs="Cambria"/>
+          <w:sz w:val="24"/>
+          <w:szCs w:val="24"/>
+        </w:rPr>
+        <w:t xml:space="preserve"> </w:t>
+      </w:r>
+      <w:r>
+        <w:rPr>
+          <w:rFonts w:ascii="Cambria" w:eastAsia="Cambria" w:hAnsi="Cambria" w:cs="Cambria"/>
+          <w:b/>
+          <w:sz w:val="24"/>
+          <w:szCs w:val="24"/>
+        </w:rPr>
+        <w:t xml:space="preserve">· </w:t>
+      </w:r>
+      <w:r>
+        <w:rPr>
+          <w:rFonts w:ascii="Cambria" w:eastAsia="Cambria" w:hAnsi="Cambria" w:cs="Cambria"/>
+          <w:sz w:val="24"/>
+          <w:szCs w:val="24"/>
+        </w:rPr>
+        <w:t>TypeScript</w:t>
+      </w:r>
+      <w:r>
+        <w:rPr>
+          <w:rFonts w:ascii="Cambria" w:eastAsia="Cambria" w:hAnsi="Cambria" w:cs="Cambria"/>
+          <w:sz w:val="24"/>
+          <w:szCs w:val="24"/>
+        </w:rPr>
+        <w:t xml:space="preserve"> </w:t>
       </w:r>
       <w:r>
         <w:rPr>
@@ -421,10 +468,63 @@
       <w:r>
         <w:rPr>
           <w:rFonts w:ascii="Cambria" w:eastAsia="Cambria" w:hAnsi="Cambria" w:cs="Cambria"/>
-          <w:sz w:val="24"/>
-          <w:szCs w:val="24"/>
-        </w:rPr>
-        <w:t xml:space="preserve"> TypeScript </w:t>
+          <w:b/>
+          <w:sz w:val="24"/>
+          <w:szCs w:val="24"/>
+        </w:rPr>
+        <w:t xml:space="preserve"> </w:t>
+      </w:r>
+      <w:r>
+        <w:rPr>
+          <w:rFonts w:ascii="Cambria" w:eastAsia="Cambria" w:hAnsi="Cambria" w:cs="Cambria"/>
+          <w:sz w:val="24"/>
+          <w:szCs w:val="24"/>
+        </w:rPr>
+        <w:t>Java</w:t>
+      </w:r>
+      <w:r>
+        <w:rPr>
+          <w:rFonts w:ascii="Cambria" w:eastAsia="Cambria" w:hAnsi="Cambria" w:cs="Cambria"/>
+          <w:sz w:val="24"/>
+          <w:szCs w:val="24"/>
+        </w:rPr>
+        <w:t xml:space="preserve"> </w:t>
+      </w:r>
+      <w:r>
+        <w:rPr>
+          <w:rFonts w:ascii="Cambria" w:eastAsia="Cambria" w:hAnsi="Cambria" w:cs="Cambria"/>
+          <w:b/>
+          <w:sz w:val="24"/>
+          <w:szCs w:val="24"/>
+        </w:rPr>
+        <w:t xml:space="preserve">· </w:t>
+      </w:r>
+      <w:r>
+        <w:rPr>
+          <w:rFonts w:ascii="Cambria" w:eastAsia="Cambria" w:hAnsi="Cambria" w:cs="Cambria"/>
+          <w:sz w:val="24"/>
+          <w:szCs w:val="24"/>
+        </w:rPr>
+        <w:t xml:space="preserve">Python </w:t>
+      </w:r>
+    </w:p>
+    <w:p>
+      <w:pPr>
+        <w:spacing w:after="0" w:line="240" w:lineRule="auto"/>
+        <w:jc w:val="center"/>
+        <w:rPr>
+          <w:rFonts w:ascii="Cambria" w:eastAsia="Cambria" w:hAnsi="Cambria" w:cs="Cambria"/>
+          <w:sz w:val="24"/>
+          <w:szCs w:val="24"/>
+        </w:rPr>
+      </w:pPr>
+      <w:r>
+        <w:rPr>
+          <w:rFonts w:ascii="Cambria" w:eastAsia="Cambria" w:hAnsi="Cambria" w:cs="Cambria"/>
+          <w:sz w:val="24"/>
+          <w:szCs w:val="24"/>
+        </w:rPr>
+        <w:t xml:space="preserve"> React </w:t>
       </w:r>
       <w:r>
         <w:rPr>
@@ -441,7 +541,7 @@
           <w:sz w:val="24"/>
           <w:szCs w:val="24"/>
         </w:rPr>
-        <w:t xml:space="preserve"> React </w:t>
+        <w:t xml:space="preserve"> jQuery </w:t>
       </w:r>
       <w:r>
         <w:rPr>
@@ -458,7 +558,15 @@
           <w:sz w:val="24"/>
           <w:szCs w:val="24"/>
         </w:rPr>
-        <w:t xml:space="preserve"> jQuery </w:t>
+        <w:t xml:space="preserve"> Git</w:t>
+      </w:r>
+      <w:r>
+        <w:rPr>
+          <w:rFonts w:ascii="Cambria" w:eastAsia="Cambria" w:hAnsi="Cambria" w:cs="Cambria"/>
+          <w:sz w:val="24"/>
+          <w:szCs w:val="24"/>
+        </w:rPr>
+        <w:t xml:space="preserve"> </w:t>
       </w:r>
       <w:r>
         <w:rPr>
@@ -475,19 +583,8 @@
           <w:sz w:val="24"/>
           <w:szCs w:val="24"/>
         </w:rPr>
-        <w:t xml:space="preserve"> Git</w:t>
-      </w:r>
-    </w:p>
-    <w:p>
-      <w:pPr>
-        <w:spacing w:after="0" w:line="240" w:lineRule="auto"/>
-        <w:jc w:val="center"/>
-        <w:rPr>
-          <w:rFonts w:ascii="Cambria" w:eastAsia="Cambria" w:hAnsi="Cambria" w:cs="Cambria"/>
-          <w:sz w:val="24"/>
-          <w:szCs w:val="24"/>
-        </w:rPr>
-      </w:pPr>
+        <w:t xml:space="preserve"> </w:t>
+      </w:r>
       <w:r>
         <w:rPr>
           <w:rFonts w:ascii="Cambria" w:eastAsia="Cambria" w:hAnsi="Cambria" w:cs="Cambria"/>
@@ -545,24 +642,16 @@
           <w:sz w:val="24"/>
           <w:szCs w:val="24"/>
         </w:rPr>
-        <w:t xml:space="preserve"> SQL </w:t>
-      </w:r>
-      <w:r>
-        <w:rPr>
-          <w:rFonts w:ascii="Cambria" w:eastAsia="Cambria" w:hAnsi="Cambria" w:cs="Cambria"/>
-          <w:b/>
-          <w:sz w:val="24"/>
-          <w:szCs w:val="24"/>
-        </w:rPr>
-        <w:t xml:space="preserve">· </w:t>
-      </w:r>
-      <w:r>
-        <w:rPr>
-          <w:rFonts w:ascii="Cambria" w:eastAsia="Cambria" w:hAnsi="Cambria" w:cs="Cambria"/>
-          <w:sz w:val="24"/>
-          <w:szCs w:val="24"/>
-        </w:rPr>
-        <w:t>AutoCAD · Autodesk Inventor</w:t>
+        <w:t xml:space="preserve"> SQL</w:t>
+      </w:r>
+      <w:r>
+        <w:rPr>
+          <w:rFonts w:ascii="Cambria" w:eastAsia="Cambria" w:hAnsi="Cambria" w:cs="Cambria"/>
+          <w:b/>
+          <w:sz w:val="24"/>
+          <w:szCs w:val="24"/>
+        </w:rPr>
+        <w:t xml:space="preserve"> </w:t>
       </w:r>
     </w:p>
     <w:p>
@@ -1289,6 +1378,7 @@
         </w:rPr>
         <w:tab/>
       </w:r>
+      <w:proofErr w:type="gramStart"/>
       <w:r>
         <w:rPr>
           <w:rFonts w:ascii="Cambria" w:eastAsia="Cambria" w:hAnsi="Cambria" w:cs="Cambria"/>
@@ -1305,6 +1395,14 @@
           <w:szCs w:val="24"/>
         </w:rPr>
         <w:tab/>
+      </w:r>
+      <w:proofErr w:type="gramEnd"/>
+      <w:r>
+        <w:rPr>
+          <w:rFonts w:ascii="Cambria" w:eastAsia="Cambria" w:hAnsi="Cambria" w:cs="Cambria"/>
+          <w:sz w:val="24"/>
+          <w:szCs w:val="24"/>
+        </w:rPr>
         <w:t xml:space="preserve">  </w:t>
       </w:r>
       <w:r>
@@ -1586,7 +1684,25 @@
           <w:sz w:val="24"/>
           <w:szCs w:val="24"/>
         </w:rPr>
-        <w:t>Provided customer service to a culturally diverse demographic of patrons in order to promote an inclusive space</w:t>
+        <w:t xml:space="preserve">Provided customer service to a culturally diverse demographic of patrons </w:t>
+      </w:r>
+      <w:proofErr w:type="gramStart"/>
+      <w:r>
+        <w:rPr>
+          <w:rFonts w:ascii="Cambria" w:eastAsia="Cambria" w:hAnsi="Cambria" w:cs="Cambria"/>
+          <w:sz w:val="24"/>
+          <w:szCs w:val="24"/>
+        </w:rPr>
+        <w:t>in order to</w:t>
+      </w:r>
+      <w:proofErr w:type="gramEnd"/>
+      <w:r>
+        <w:rPr>
+          <w:rFonts w:ascii="Cambria" w:eastAsia="Cambria" w:hAnsi="Cambria" w:cs="Cambria"/>
+          <w:sz w:val="24"/>
+          <w:szCs w:val="24"/>
+        </w:rPr>
+        <w:t xml:space="preserve"> promote an inclusive space</w:t>
       </w:r>
     </w:p>
     <w:p>

</xml_diff>

<commit_message>
todo and ferrs wares update
</commit_message>
<xml_diff>
--- a/public/assets/grayson_remington_resume.docx
+++ b/public/assets/grayson_remington_resume.docx
@@ -480,8 +480,36 @@
           <w:sz w:val="24"/>
           <w:szCs w:val="24"/>
         </w:rPr>
-        <w:t>Java</w:t>
-      </w:r>
+        <w:t xml:space="preserve">Java </w:t>
+      </w:r>
+      <w:r>
+        <w:rPr>
+          <w:rFonts w:ascii="Cambria" w:eastAsia="Cambria" w:hAnsi="Cambria" w:cs="Cambria"/>
+          <w:b/>
+          <w:sz w:val="24"/>
+          <w:szCs w:val="24"/>
+        </w:rPr>
+        <w:t xml:space="preserve">· </w:t>
+      </w:r>
+      <w:r>
+        <w:rPr>
+          <w:rFonts w:ascii="Cambria" w:eastAsia="Cambria" w:hAnsi="Cambria" w:cs="Cambria"/>
+          <w:sz w:val="24"/>
+          <w:szCs w:val="24"/>
+        </w:rPr>
+        <w:t xml:space="preserve">Python </w:t>
+      </w:r>
+    </w:p>
+    <w:p>
+      <w:pPr>
+        <w:spacing w:after="0" w:line="240" w:lineRule="auto"/>
+        <w:jc w:val="center"/>
+        <w:rPr>
+          <w:rFonts w:ascii="Cambria" w:eastAsia="Cambria" w:hAnsi="Cambria" w:cs="Cambria"/>
+          <w:sz w:val="24"/>
+          <w:szCs w:val="24"/>
+        </w:rPr>
+      </w:pPr>
       <w:r>
         <w:rPr>
           <w:rFonts w:ascii="Cambria" w:eastAsia="Cambria" w:hAnsi="Cambria" w:cs="Cambria"/>
@@ -493,20 +521,158 @@
       <w:r>
         <w:rPr>
           <w:rFonts w:ascii="Cambria" w:eastAsia="Cambria" w:hAnsi="Cambria" w:cs="Cambria"/>
-          <w:b/>
-          <w:sz w:val="24"/>
-          <w:szCs w:val="24"/>
-        </w:rPr>
-        <w:t xml:space="preserve">· </w:t>
-      </w:r>
-      <w:r>
-        <w:rPr>
-          <w:rFonts w:ascii="Cambria" w:eastAsia="Cambria" w:hAnsi="Cambria" w:cs="Cambria"/>
-          <w:sz w:val="24"/>
-          <w:szCs w:val="24"/>
-        </w:rPr>
-        <w:t xml:space="preserve">Python </w:t>
-      </w:r>
+          <w:sz w:val="24"/>
+          <w:szCs w:val="24"/>
+        </w:rPr>
+        <w:t xml:space="preserve">Git </w:t>
+      </w:r>
+      <w:r>
+        <w:rPr>
+          <w:rFonts w:ascii="Cambria" w:eastAsia="Cambria" w:hAnsi="Cambria" w:cs="Cambria"/>
+          <w:b/>
+          <w:sz w:val="24"/>
+          <w:szCs w:val="24"/>
+        </w:rPr>
+        <w:t>·</w:t>
+      </w:r>
+      <w:r>
+        <w:rPr>
+          <w:rFonts w:ascii="Cambria" w:eastAsia="Cambria" w:hAnsi="Cambria" w:cs="Cambria"/>
+          <w:sz w:val="24"/>
+          <w:szCs w:val="24"/>
+        </w:rPr>
+        <w:t xml:space="preserve"> </w:t>
+      </w:r>
+      <w:r>
+        <w:rPr>
+          <w:rFonts w:ascii="Cambria" w:eastAsia="Cambria" w:hAnsi="Cambria" w:cs="Cambria"/>
+          <w:sz w:val="24"/>
+          <w:szCs w:val="24"/>
+        </w:rPr>
+        <w:t xml:space="preserve">React </w:t>
+      </w:r>
+      <w:r>
+        <w:rPr>
+          <w:rFonts w:ascii="Cambria" w:eastAsia="Cambria" w:hAnsi="Cambria" w:cs="Cambria"/>
+          <w:b/>
+          <w:sz w:val="24"/>
+          <w:szCs w:val="24"/>
+        </w:rPr>
+        <w:t>·</w:t>
+      </w:r>
+      <w:r>
+        <w:rPr>
+          <w:rFonts w:ascii="Cambria" w:eastAsia="Cambria" w:hAnsi="Cambria" w:cs="Cambria"/>
+          <w:sz w:val="24"/>
+          <w:szCs w:val="24"/>
+        </w:rPr>
+        <w:t xml:space="preserve"> </w:t>
+      </w:r>
+      <w:r>
+        <w:rPr>
+          <w:rFonts w:ascii="Cambria" w:eastAsia="Cambria" w:hAnsi="Cambria" w:cs="Cambria"/>
+          <w:sz w:val="24"/>
+          <w:szCs w:val="24"/>
+        </w:rPr>
+        <w:t xml:space="preserve">CSS </w:t>
+      </w:r>
+      <w:r>
+        <w:rPr>
+          <w:rFonts w:ascii="Cambria" w:eastAsia="Cambria" w:hAnsi="Cambria" w:cs="Cambria"/>
+          <w:b/>
+          <w:sz w:val="24"/>
+          <w:szCs w:val="24"/>
+        </w:rPr>
+        <w:t>·</w:t>
+      </w:r>
+      <w:r>
+        <w:rPr>
+          <w:rFonts w:ascii="Cambria" w:eastAsia="Cambria" w:hAnsi="Cambria" w:cs="Cambria"/>
+          <w:sz w:val="24"/>
+          <w:szCs w:val="24"/>
+        </w:rPr>
+        <w:t xml:space="preserve"> Tailwind </w:t>
+      </w:r>
+      <w:r>
+        <w:rPr>
+          <w:rFonts w:ascii="Cambria" w:eastAsia="Cambria" w:hAnsi="Cambria" w:cs="Cambria"/>
+          <w:b/>
+          <w:sz w:val="24"/>
+          <w:szCs w:val="24"/>
+        </w:rPr>
+        <w:t>·</w:t>
+      </w:r>
+      <w:r>
+        <w:rPr>
+          <w:rFonts w:ascii="Cambria" w:eastAsia="Cambria" w:hAnsi="Cambria" w:cs="Cambria"/>
+          <w:b/>
+          <w:sz w:val="24"/>
+          <w:szCs w:val="24"/>
+        </w:rPr>
+        <w:t xml:space="preserve"> </w:t>
+      </w:r>
+      <w:r>
+        <w:rPr>
+          <w:rFonts w:ascii="Cambria" w:eastAsia="Cambria" w:hAnsi="Cambria" w:cs="Cambria"/>
+          <w:bCs/>
+          <w:sz w:val="24"/>
+          <w:szCs w:val="24"/>
+        </w:rPr>
+        <w:t>Spring Boot</w:t>
+      </w:r>
+      <w:r>
+        <w:rPr>
+          <w:rFonts w:ascii="Cambria" w:eastAsia="Cambria" w:hAnsi="Cambria" w:cs="Cambria"/>
+          <w:b/>
+          <w:sz w:val="24"/>
+          <w:szCs w:val="24"/>
+        </w:rPr>
+        <w:t xml:space="preserve"> ·</w:t>
+      </w:r>
+      <w:r>
+        <w:rPr>
+          <w:rFonts w:ascii="Cambria" w:eastAsia="Cambria" w:hAnsi="Cambria" w:cs="Cambria"/>
+          <w:sz w:val="24"/>
+          <w:szCs w:val="24"/>
+        </w:rPr>
+        <w:t xml:space="preserve"> Django</w:t>
+      </w:r>
+      <w:r>
+        <w:rPr>
+          <w:rFonts w:ascii="Cambria" w:eastAsia="Cambria" w:hAnsi="Cambria" w:cs="Cambria"/>
+          <w:b/>
+          <w:sz w:val="24"/>
+          <w:szCs w:val="24"/>
+        </w:rPr>
+        <w:t xml:space="preserve"> ·</w:t>
+      </w:r>
+      <w:r>
+        <w:rPr>
+          <w:rFonts w:ascii="Cambria" w:eastAsia="Cambria" w:hAnsi="Cambria" w:cs="Cambria"/>
+          <w:sz w:val="24"/>
+          <w:szCs w:val="24"/>
+        </w:rPr>
+        <w:t xml:space="preserve"> SQL</w:t>
+      </w:r>
+      <w:r>
+        <w:rPr>
+          <w:rFonts w:ascii="Cambria" w:eastAsia="Cambria" w:hAnsi="Cambria" w:cs="Cambria"/>
+          <w:b/>
+          <w:sz w:val="24"/>
+          <w:szCs w:val="24"/>
+        </w:rPr>
+        <w:t xml:space="preserve"> </w:t>
+      </w:r>
+    </w:p>
+    <w:p>
+      <w:pPr>
+        <w:spacing w:after="0" w:line="240" w:lineRule="auto"/>
+        <w:rPr>
+          <w:rFonts w:ascii="Cambria" w:eastAsia="Cambria" w:hAnsi="Cambria" w:cs="Cambria"/>
+          <w:sz w:val="24"/>
+          <w:szCs w:val="24"/>
+        </w:rPr>
+      </w:pPr>
     </w:p>
     <w:p>
       <w:pPr>
@@ -514,155 +680,20 @@
         <w:jc w:val="center"/>
         <w:rPr>
           <w:rFonts w:ascii="Cambria" w:eastAsia="Cambria" w:hAnsi="Cambria" w:cs="Cambria"/>
-          <w:sz w:val="24"/>
-          <w:szCs w:val="24"/>
-        </w:rPr>
-      </w:pPr>
-      <w:r>
-        <w:rPr>
-          <w:rFonts w:ascii="Cambria" w:eastAsia="Cambria" w:hAnsi="Cambria" w:cs="Cambria"/>
-          <w:sz w:val="24"/>
-          <w:szCs w:val="24"/>
-        </w:rPr>
-        <w:t xml:space="preserve"> React </w:t>
-      </w:r>
-      <w:r>
-        <w:rPr>
-          <w:rFonts w:ascii="Cambria" w:eastAsia="Cambria" w:hAnsi="Cambria" w:cs="Cambria"/>
-          <w:b/>
-          <w:sz w:val="24"/>
-          <w:szCs w:val="24"/>
-        </w:rPr>
-        <w:t>·</w:t>
-      </w:r>
-      <w:r>
-        <w:rPr>
-          <w:rFonts w:ascii="Cambria" w:eastAsia="Cambria" w:hAnsi="Cambria" w:cs="Cambria"/>
-          <w:sz w:val="24"/>
-          <w:szCs w:val="24"/>
-        </w:rPr>
-        <w:t xml:space="preserve"> jQuery </w:t>
-      </w:r>
-      <w:r>
-        <w:rPr>
-          <w:rFonts w:ascii="Cambria" w:eastAsia="Cambria" w:hAnsi="Cambria" w:cs="Cambria"/>
-          <w:b/>
-          <w:sz w:val="24"/>
-          <w:szCs w:val="24"/>
-        </w:rPr>
-        <w:t>·</w:t>
-      </w:r>
-      <w:r>
-        <w:rPr>
-          <w:rFonts w:ascii="Cambria" w:eastAsia="Cambria" w:hAnsi="Cambria" w:cs="Cambria"/>
-          <w:sz w:val="24"/>
-          <w:szCs w:val="24"/>
-        </w:rPr>
-        <w:t xml:space="preserve"> Git</w:t>
-      </w:r>
-      <w:r>
-        <w:rPr>
-          <w:rFonts w:ascii="Cambria" w:eastAsia="Cambria" w:hAnsi="Cambria" w:cs="Cambria"/>
-          <w:sz w:val="24"/>
-          <w:szCs w:val="24"/>
-        </w:rPr>
-        <w:t xml:space="preserve"> </w:t>
-      </w:r>
-      <w:r>
-        <w:rPr>
-          <w:rFonts w:ascii="Cambria" w:eastAsia="Cambria" w:hAnsi="Cambria" w:cs="Cambria"/>
-          <w:b/>
-          <w:sz w:val="24"/>
-          <w:szCs w:val="24"/>
-        </w:rPr>
-        <w:t>·</w:t>
-      </w:r>
-      <w:r>
-        <w:rPr>
-          <w:rFonts w:ascii="Cambria" w:eastAsia="Cambria" w:hAnsi="Cambria" w:cs="Cambria"/>
-          <w:sz w:val="24"/>
-          <w:szCs w:val="24"/>
-        </w:rPr>
-        <w:t xml:space="preserve"> </w:t>
-      </w:r>
-      <w:r>
-        <w:rPr>
-          <w:rFonts w:ascii="Cambria" w:eastAsia="Cambria" w:hAnsi="Cambria" w:cs="Cambria"/>
-          <w:sz w:val="24"/>
-          <w:szCs w:val="24"/>
-        </w:rPr>
-        <w:t xml:space="preserve">HTML </w:t>
-      </w:r>
-      <w:r>
-        <w:rPr>
-          <w:rFonts w:ascii="Cambria" w:eastAsia="Cambria" w:hAnsi="Cambria" w:cs="Cambria"/>
-          <w:b/>
-          <w:sz w:val="24"/>
-          <w:szCs w:val="24"/>
-        </w:rPr>
-        <w:t>·</w:t>
-      </w:r>
-      <w:r>
-        <w:rPr>
-          <w:rFonts w:ascii="Cambria" w:eastAsia="Cambria" w:hAnsi="Cambria" w:cs="Cambria"/>
-          <w:sz w:val="24"/>
-          <w:szCs w:val="24"/>
-        </w:rPr>
-        <w:t xml:space="preserve"> CSS </w:t>
-      </w:r>
-      <w:r>
-        <w:rPr>
-          <w:rFonts w:ascii="Cambria" w:eastAsia="Cambria" w:hAnsi="Cambria" w:cs="Cambria"/>
-          <w:b/>
-          <w:sz w:val="24"/>
-          <w:szCs w:val="24"/>
-        </w:rPr>
-        <w:t>·</w:t>
-      </w:r>
-      <w:r>
-        <w:rPr>
-          <w:rFonts w:ascii="Cambria" w:eastAsia="Cambria" w:hAnsi="Cambria" w:cs="Cambria"/>
-          <w:sz w:val="24"/>
-          <w:szCs w:val="24"/>
-        </w:rPr>
-        <w:t xml:space="preserve"> Tailwind </w:t>
-      </w:r>
-      <w:r>
-        <w:rPr>
-          <w:rFonts w:ascii="Cambria" w:eastAsia="Cambria" w:hAnsi="Cambria" w:cs="Cambria"/>
-          <w:b/>
-          <w:sz w:val="24"/>
-          <w:szCs w:val="24"/>
-        </w:rPr>
-        <w:t>·</w:t>
-      </w:r>
-      <w:r>
-        <w:rPr>
-          <w:rFonts w:ascii="Cambria" w:eastAsia="Cambria" w:hAnsi="Cambria" w:cs="Cambria"/>
-          <w:sz w:val="24"/>
-          <w:szCs w:val="24"/>
-        </w:rPr>
-        <w:t xml:space="preserve"> SQL</w:t>
-      </w:r>
-      <w:r>
-        <w:rPr>
-          <w:rFonts w:ascii="Cambria" w:eastAsia="Cambria" w:hAnsi="Cambria" w:cs="Cambria"/>
-          <w:b/>
-          <w:sz w:val="24"/>
-          <w:szCs w:val="24"/>
-        </w:rPr>
-        <w:t xml:space="preserve"> </w:t>
-      </w:r>
-    </w:p>
-    <w:p>
-      <w:pPr>
-        <w:spacing w:after="0" w:line="240" w:lineRule="auto"/>
-        <w:rPr>
-          <w:rFonts w:ascii="Cambria" w:eastAsia="Cambria" w:hAnsi="Cambria" w:cs="Cambria"/>
-          <w:sz w:val="24"/>
-          <w:szCs w:val="24"/>
-        </w:rPr>
-      </w:pPr>
+          <w:b/>
+          <w:sz w:val="24"/>
+          <w:szCs w:val="24"/>
+        </w:rPr>
+      </w:pPr>
+      <w:r>
+        <w:rPr>
+          <w:rFonts w:ascii="Cambria" w:eastAsia="Cambria" w:hAnsi="Cambria" w:cs="Cambria"/>
+          <w:b/>
+          <w:sz w:val="24"/>
+          <w:szCs w:val="24"/>
+        </w:rPr>
+        <w:t>PROJECTS</w:t>
+      </w:r>
     </w:p>
     <w:p>
       <w:pPr>
@@ -675,27 +706,6 @@
           <w:szCs w:val="24"/>
         </w:rPr>
       </w:pPr>
-      <w:r>
-        <w:rPr>
-          <w:rFonts w:ascii="Cambria" w:eastAsia="Cambria" w:hAnsi="Cambria" w:cs="Cambria"/>
-          <w:b/>
-          <w:sz w:val="24"/>
-          <w:szCs w:val="24"/>
-        </w:rPr>
-        <w:t>PROJECTS</w:t>
-      </w:r>
-    </w:p>
-    <w:p>
-      <w:pPr>
-        <w:spacing w:after="0" w:line="240" w:lineRule="auto"/>
-        <w:jc w:val="center"/>
-        <w:rPr>
-          <w:rFonts w:ascii="Cambria" w:eastAsia="Cambria" w:hAnsi="Cambria" w:cs="Cambria"/>
-          <w:b/>
-          <w:sz w:val="24"/>
-          <w:szCs w:val="24"/>
-        </w:rPr>
-      </w:pPr>
     </w:p>
     <w:p>
       <w:pPr>
@@ -715,7 +725,7 @@
           <w:szCs w:val="24"/>
           <w:u w:val="single"/>
         </w:rPr>
-        <w:t>Distance Between</w:t>
+        <w:t>To-do App</w:t>
       </w:r>
       <w:r>
         <w:rPr>
@@ -757,6 +767,7 @@
           <w:szCs w:val="24"/>
         </w:rPr>
         <w:tab/>
+        <w:t xml:space="preserve">              Next.js, Typescript, Tailwind, </w:t>
       </w:r>
       <w:r>
         <w:rPr>
@@ -767,7 +778,7 @@
           <w:sz w:val="24"/>
           <w:szCs w:val="24"/>
         </w:rPr>
-        <w:t xml:space="preserve">  </w:t>
+        <w:t>Spring Boot</w:t>
       </w:r>
       <w:r>
         <w:rPr>
@@ -778,7 +789,7 @@
           <w:sz w:val="24"/>
           <w:szCs w:val="24"/>
         </w:rPr>
-        <w:t xml:space="preserve">             NextJS, Typescript, </w:t>
+        <w:t xml:space="preserve">, </w:t>
       </w:r>
       <w:r>
         <w:rPr>
@@ -789,7 +800,168 @@
           <w:sz w:val="24"/>
           <w:szCs w:val="24"/>
         </w:rPr>
-        <w:t>Tailwind, Prisma, TRPC</w:t>
+        <w:t>MySQL</w:t>
+      </w:r>
+    </w:p>
+    <w:p>
+      <w:pPr>
+        <w:pStyle w:val="ListParagraph"/>
+        <w:numPr>
+          <w:ilvl w:val="0"/>
+          <w:numId w:val="4"/>
+        </w:numPr>
+        <w:spacing w:after="0" w:line="240" w:lineRule="auto"/>
+        <w:rPr>
+          <w:rFonts w:ascii="Cambria" w:eastAsia="Cambria" w:hAnsi="Cambria" w:cs="Cambria"/>
+          <w:sz w:val="24"/>
+          <w:szCs w:val="24"/>
+        </w:rPr>
+      </w:pPr>
+      <w:r>
+        <w:rPr>
+          <w:rFonts w:ascii="Cambria" w:eastAsia="Cambria" w:hAnsi="Cambria" w:cs="Cambria"/>
+          <w:sz w:val="24"/>
+          <w:szCs w:val="24"/>
+        </w:rPr>
+        <w:t xml:space="preserve">A full stack to-do website built with CRUD capabilities and user </w:t>
+      </w:r>
+      <w:r>
+        <w:rPr>
+          <w:rFonts w:ascii="Cambria" w:eastAsia="Cambria" w:hAnsi="Cambria" w:cs="Cambria"/>
+          <w:sz w:val="24"/>
+          <w:szCs w:val="24"/>
+        </w:rPr>
+        <w:t>authentication.</w:t>
+      </w:r>
+    </w:p>
+    <w:p>
+      <w:pPr>
+        <w:pStyle w:val="ListParagraph"/>
+        <w:spacing w:after="0" w:line="240" w:lineRule="auto"/>
+        <w:ind w:left="1080"/>
+        <w:rPr>
+          <w:rFonts w:ascii="Cambria" w:eastAsia="Cambria" w:hAnsi="Cambria" w:cs="Cambria"/>
+          <w:sz w:val="24"/>
+          <w:szCs w:val="24"/>
+        </w:rPr>
+      </w:pPr>
+    </w:p>
+    <w:p>
+      <w:pPr>
+        <w:spacing w:after="0" w:line="240" w:lineRule="auto"/>
+        <w:rPr>
+          <w:rFonts w:ascii="Cambria" w:eastAsia="Cambria" w:hAnsi="Cambria" w:cs="Cambria"/>
+          <w:i/>
+          <w:sz w:val="24"/>
+          <w:szCs w:val="24"/>
+        </w:rPr>
+      </w:pPr>
+      <w:r>
+        <w:rPr>
+          <w:rFonts w:ascii="Cambria" w:eastAsia="Cambria" w:hAnsi="Cambria" w:cs="Cambria"/>
+          <w:b/>
+          <w:sz w:val="24"/>
+          <w:szCs w:val="24"/>
+          <w:u w:val="single"/>
+        </w:rPr>
+        <w:t>Ferr’s Wares</w:t>
+      </w:r>
+      <w:r>
+        <w:rPr>
+          <w:rFonts w:ascii="Cambria" w:eastAsia="Cambria" w:hAnsi="Cambria" w:cs="Cambria"/>
+          <w:sz w:val="24"/>
+          <w:szCs w:val="24"/>
+        </w:rPr>
+        <w:tab/>
+      </w:r>
+      <w:r>
+        <w:rPr>
+          <w:rFonts w:ascii="Cambria" w:eastAsia="Cambria" w:hAnsi="Cambria" w:cs="Cambria"/>
+          <w:bCs/>
+          <w:i/>
+          <w:iCs/>
+          <w:sz w:val="24"/>
+          <w:szCs w:val="24"/>
+        </w:rPr>
+        <w:tab/>
+      </w:r>
+      <w:r>
+        <w:rPr>
+          <w:rFonts w:ascii="Cambria" w:eastAsia="Cambria" w:hAnsi="Cambria" w:cs="Cambria"/>
+          <w:bCs/>
+          <w:i/>
+          <w:iCs/>
+          <w:sz w:val="24"/>
+          <w:szCs w:val="24"/>
+        </w:rPr>
+        <w:tab/>
+      </w:r>
+      <w:r>
+        <w:rPr>
+          <w:rFonts w:ascii="Cambria" w:eastAsia="Cambria" w:hAnsi="Cambria" w:cs="Cambria"/>
+          <w:bCs/>
+          <w:i/>
+          <w:iCs/>
+          <w:sz w:val="24"/>
+          <w:szCs w:val="24"/>
+        </w:rPr>
+        <w:tab/>
+        <w:t xml:space="preserve">            Next.js, </w:t>
+      </w:r>
+      <w:r>
+        <w:rPr>
+          <w:rFonts w:ascii="Cambria" w:eastAsia="Cambria" w:hAnsi="Cambria" w:cs="Cambria"/>
+          <w:bCs/>
+          <w:i/>
+          <w:iCs/>
+          <w:sz w:val="24"/>
+          <w:szCs w:val="24"/>
+        </w:rPr>
+        <w:t>JavaScript</w:t>
+      </w:r>
+      <w:r>
+        <w:rPr>
+          <w:rFonts w:ascii="Cambria" w:eastAsia="Cambria" w:hAnsi="Cambria" w:cs="Cambria"/>
+          <w:bCs/>
+          <w:i/>
+          <w:iCs/>
+          <w:sz w:val="24"/>
+          <w:szCs w:val="24"/>
+        </w:rPr>
+        <w:t xml:space="preserve">, Tailwind, </w:t>
+      </w:r>
+      <w:r>
+        <w:rPr>
+          <w:rFonts w:ascii="Cambria" w:eastAsia="Cambria" w:hAnsi="Cambria" w:cs="Cambria"/>
+          <w:bCs/>
+          <w:i/>
+          <w:iCs/>
+          <w:sz w:val="24"/>
+          <w:szCs w:val="24"/>
+        </w:rPr>
+        <w:t>GraphQL</w:t>
+      </w:r>
+      <w:r>
+        <w:rPr>
+          <w:rFonts w:ascii="Cambria" w:eastAsia="Cambria" w:hAnsi="Cambria" w:cs="Cambria"/>
+          <w:bCs/>
+          <w:i/>
+          <w:iCs/>
+          <w:sz w:val="24"/>
+          <w:szCs w:val="24"/>
+        </w:rPr>
+        <w:t xml:space="preserve">, </w:t>
+      </w:r>
+      <w:r>
+        <w:rPr>
+          <w:rFonts w:ascii="Cambria" w:eastAsia="Cambria" w:hAnsi="Cambria" w:cs="Cambria"/>
+          <w:bCs/>
+          <w:i/>
+          <w:iCs/>
+          <w:sz w:val="24"/>
+          <w:szCs w:val="24"/>
+        </w:rPr>
+        <w:t>Shopify CMS</w:t>
       </w:r>
     </w:p>
     <w:p>
@@ -802,52 +974,40 @@
         <w:spacing w:after="0" w:line="240" w:lineRule="auto"/>
         <w:rPr>
           <w:rFonts w:ascii="Cambria" w:eastAsia="Cambria" w:hAnsi="Cambria" w:cs="Cambria"/>
-          <w:sz w:val="24"/>
-          <w:szCs w:val="24"/>
-        </w:rPr>
-      </w:pPr>
-      <w:r>
-        <w:rPr>
-          <w:rFonts w:ascii="Cambria" w:eastAsia="Cambria" w:hAnsi="Cambria" w:cs="Cambria"/>
-          <w:sz w:val="24"/>
-          <w:szCs w:val="24"/>
-        </w:rPr>
-        <w:t xml:space="preserve">A </w:t>
-      </w:r>
-      <w:r>
-        <w:rPr>
-          <w:rFonts w:ascii="Cambria" w:eastAsia="Cambria" w:hAnsi="Cambria" w:cs="Cambria"/>
-          <w:sz w:val="24"/>
-          <w:szCs w:val="24"/>
-        </w:rPr>
-        <w:t xml:space="preserve">full stack </w:t>
-      </w:r>
-      <w:r>
-        <w:rPr>
-          <w:rFonts w:ascii="Cambria" w:eastAsia="Cambria" w:hAnsi="Cambria" w:cs="Cambria"/>
-          <w:sz w:val="24"/>
-          <w:szCs w:val="24"/>
-        </w:rPr>
-        <w:t xml:space="preserve">website with </w:t>
-      </w:r>
-      <w:r>
-        <w:rPr>
-          <w:rFonts w:ascii="Cambria" w:eastAsia="Cambria" w:hAnsi="Cambria" w:cs="Cambria"/>
-          <w:sz w:val="24"/>
-          <w:szCs w:val="24"/>
-        </w:rPr>
-        <w:t>Google Maps and ChatGPT integration designed to find activities to do around a central location between two people.</w:t>
-      </w:r>
-    </w:p>
-    <w:p>
-      <w:pPr>
-        <w:spacing w:after="0" w:line="240" w:lineRule="auto"/>
-        <w:jc w:val="center"/>
-        <w:rPr>
-          <w:rFonts w:ascii="Cambria" w:eastAsia="Cambria" w:hAnsi="Cambria" w:cs="Cambria"/>
-          <w:b/>
-          <w:sz w:val="24"/>
-          <w:szCs w:val="24"/>
+          <w:b/>
+          <w:sz w:val="24"/>
+          <w:szCs w:val="24"/>
+          <w:u w:val="single"/>
+        </w:rPr>
+      </w:pPr>
+      <w:r>
+        <w:rPr>
+          <w:rFonts w:ascii="Cambria" w:eastAsia="Cambria" w:hAnsi="Cambria" w:cs="Cambria"/>
+          <w:sz w:val="24"/>
+          <w:szCs w:val="24"/>
+        </w:rPr>
+        <w:t>A frontend storefront built using Shopify CMS and GraphQL</w:t>
+      </w:r>
+      <w:r>
+        <w:rPr>
+          <w:rFonts w:ascii="Cambria" w:eastAsia="Cambria" w:hAnsi="Cambria" w:cs="Cambria"/>
+          <w:sz w:val="24"/>
+          <w:szCs w:val="24"/>
+        </w:rPr>
+        <w:t>.</w:t>
+      </w:r>
+    </w:p>
+    <w:p>
+      <w:pPr>
+        <w:pStyle w:val="ListParagraph"/>
+        <w:spacing w:after="0" w:line="240" w:lineRule="auto"/>
+        <w:ind w:left="1080"/>
+        <w:rPr>
+          <w:rFonts w:ascii="Cambria" w:eastAsia="Cambria" w:hAnsi="Cambria" w:cs="Cambria"/>
+          <w:b/>
+          <w:sz w:val="24"/>
+          <w:szCs w:val="24"/>
+          <w:u w:val="single"/>
         </w:rPr>
       </w:pPr>
     </w:p>
@@ -869,35 +1029,7 @@
           <w:szCs w:val="24"/>
           <w:u w:val="single"/>
         </w:rPr>
-        <w:t xml:space="preserve">Music </w:t>
-      </w:r>
-      <w:r>
-        <w:rPr>
-          <w:rFonts w:ascii="Cambria" w:eastAsia="Cambria" w:hAnsi="Cambria" w:cs="Cambria"/>
-          <w:b/>
-          <w:sz w:val="24"/>
-          <w:szCs w:val="24"/>
-          <w:u w:val="single"/>
-        </w:rPr>
-        <w:t>Note Generato</w:t>
-      </w:r>
-      <w:r>
-        <w:rPr>
-          <w:rFonts w:ascii="Cambria" w:eastAsia="Cambria" w:hAnsi="Cambria" w:cs="Cambria"/>
-          <w:b/>
-          <w:sz w:val="24"/>
-          <w:szCs w:val="24"/>
-          <w:u w:val="single"/>
-        </w:rPr>
-        <w:t>r</w:t>
-      </w:r>
-      <w:r>
-        <w:rPr>
-          <w:rFonts w:ascii="Cambria" w:eastAsia="Cambria" w:hAnsi="Cambria" w:cs="Cambria"/>
-          <w:sz w:val="24"/>
-          <w:szCs w:val="24"/>
-        </w:rPr>
-        <w:tab/>
+        <w:t>Distance Between</w:t>
       </w:r>
       <w:r>
         <w:rPr>
@@ -949,7 +1081,7 @@
           <w:sz w:val="24"/>
           <w:szCs w:val="24"/>
         </w:rPr>
-        <w:t xml:space="preserve">    </w:t>
+        <w:t xml:space="preserve">  </w:t>
       </w:r>
       <w:r>
         <w:rPr>
@@ -960,7 +1092,7 @@
           <w:sz w:val="24"/>
           <w:szCs w:val="24"/>
         </w:rPr>
-        <w:t xml:space="preserve">         </w:t>
+        <w:t xml:space="preserve">            Next</w:t>
       </w:r>
       <w:r>
         <w:rPr>
@@ -971,7 +1103,29 @@
           <w:sz w:val="24"/>
           <w:szCs w:val="24"/>
         </w:rPr>
-        <w:t>React, JavaScript, CSS, jQuery</w:t>
+        <w:t>.js</w:t>
+      </w:r>
+      <w:r>
+        <w:rPr>
+          <w:rFonts w:ascii="Cambria" w:eastAsia="Cambria" w:hAnsi="Cambria" w:cs="Cambria"/>
+          <w:bCs/>
+          <w:i/>
+          <w:iCs/>
+          <w:sz w:val="24"/>
+          <w:szCs w:val="24"/>
+        </w:rPr>
+        <w:t xml:space="preserve">, Typescript, </w:t>
+      </w:r>
+      <w:r>
+        <w:rPr>
+          <w:rFonts w:ascii="Cambria" w:eastAsia="Cambria" w:hAnsi="Cambria" w:cs="Cambria"/>
+          <w:bCs/>
+          <w:i/>
+          <w:iCs/>
+          <w:sz w:val="24"/>
+          <w:szCs w:val="24"/>
+        </w:rPr>
+        <w:t>Tailwind, Prisma, TRPC</w:t>
       </w:r>
     </w:p>
     <w:p>
@@ -994,283 +1148,31 @@
           <w:sz w:val="24"/>
           <w:szCs w:val="24"/>
         </w:rPr>
-        <w:t>A</w:t>
-      </w:r>
-      <w:r>
-        <w:rPr>
-          <w:rFonts w:ascii="Cambria" w:eastAsia="Cambria" w:hAnsi="Cambria" w:cs="Cambria"/>
-          <w:sz w:val="24"/>
-          <w:szCs w:val="24"/>
-        </w:rPr>
-        <w:t xml:space="preserve"> </w:t>
-      </w:r>
-      <w:r>
-        <w:rPr>
-          <w:rFonts w:ascii="Cambria" w:eastAsia="Cambria" w:hAnsi="Cambria" w:cs="Cambria"/>
-          <w:sz w:val="24"/>
-          <w:szCs w:val="24"/>
-        </w:rPr>
-        <w:t xml:space="preserve">piano learning </w:t>
-      </w:r>
-      <w:r>
-        <w:rPr>
-          <w:rFonts w:ascii="Cambria" w:eastAsia="Cambria" w:hAnsi="Cambria" w:cs="Cambria"/>
-          <w:sz w:val="24"/>
-          <w:szCs w:val="24"/>
-        </w:rPr>
-        <w:t>website</w:t>
-      </w:r>
-      <w:r>
-        <w:rPr>
-          <w:rFonts w:ascii="Cambria" w:eastAsia="Cambria" w:hAnsi="Cambria" w:cs="Cambria"/>
-          <w:sz w:val="24"/>
-          <w:szCs w:val="24"/>
-        </w:rPr>
-        <w:t xml:space="preserve"> that generates random</w:t>
-      </w:r>
-      <w:r>
-        <w:rPr>
-          <w:rFonts w:ascii="Cambria" w:eastAsia="Cambria" w:hAnsi="Cambria" w:cs="Cambria"/>
-          <w:sz w:val="24"/>
-          <w:szCs w:val="24"/>
-        </w:rPr>
-        <w:t xml:space="preserve"> or patterned</w:t>
-      </w:r>
-      <w:r>
-        <w:rPr>
-          <w:rFonts w:ascii="Cambria" w:eastAsia="Cambria" w:hAnsi="Cambria" w:cs="Cambria"/>
-          <w:sz w:val="24"/>
-          <w:szCs w:val="24"/>
-        </w:rPr>
-        <w:t xml:space="preserve"> notes within a set range</w:t>
-      </w:r>
-      <w:r>
-        <w:rPr>
-          <w:rFonts w:ascii="Cambria" w:eastAsia="Cambria" w:hAnsi="Cambria" w:cs="Cambria"/>
-          <w:sz w:val="24"/>
-          <w:szCs w:val="24"/>
-        </w:rPr>
-        <w:t xml:space="preserve"> on the Treble and Bass Clef</w:t>
-      </w:r>
-      <w:r>
-        <w:rPr>
-          <w:rFonts w:ascii="Cambria" w:eastAsia="Cambria" w:hAnsi="Cambria" w:cs="Cambria"/>
-          <w:sz w:val="24"/>
-          <w:szCs w:val="24"/>
-        </w:rPr>
-        <w:t xml:space="preserve"> and has MIDI capabilities</w:t>
-      </w:r>
-      <w:r>
-        <w:rPr>
-          <w:rFonts w:ascii="Cambria" w:eastAsia="Cambria" w:hAnsi="Cambria" w:cs="Cambria"/>
-          <w:sz w:val="24"/>
-          <w:szCs w:val="24"/>
-        </w:rPr>
-        <w:t>.</w:t>
-      </w:r>
-    </w:p>
-    <w:p>
-      <w:pPr>
-        <w:pStyle w:val="ListParagraph"/>
-        <w:spacing w:after="0" w:line="240" w:lineRule="auto"/>
-        <w:ind w:left="1080"/>
-        <w:rPr>
-          <w:rFonts w:ascii="Cambria" w:eastAsia="Cambria" w:hAnsi="Cambria" w:cs="Cambria"/>
-          <w:sz w:val="24"/>
-          <w:szCs w:val="24"/>
-        </w:rPr>
-      </w:pPr>
-    </w:p>
-    <w:p>
-      <w:pPr>
-        <w:spacing w:after="0" w:line="240" w:lineRule="auto"/>
-        <w:rPr>
-          <w:rFonts w:ascii="Cambria" w:eastAsia="Cambria" w:hAnsi="Cambria" w:cs="Cambria"/>
-          <w:b/>
-          <w:sz w:val="24"/>
-          <w:szCs w:val="24"/>
-        </w:rPr>
-      </w:pPr>
-      <w:r>
-        <w:rPr>
-          <w:rFonts w:ascii="Cambria" w:eastAsia="Cambria" w:hAnsi="Cambria" w:cs="Cambria"/>
-          <w:b/>
-          <w:sz w:val="24"/>
-          <w:szCs w:val="24"/>
-          <w:u w:val="single"/>
-        </w:rPr>
-        <w:t>Dead Drift Flycasters</w:t>
-      </w:r>
-      <w:r>
-        <w:rPr>
-          <w:rFonts w:ascii="Cambria" w:eastAsia="Cambria" w:hAnsi="Cambria" w:cs="Cambria"/>
-          <w:sz w:val="24"/>
-          <w:szCs w:val="24"/>
-        </w:rPr>
-        <w:tab/>
-      </w:r>
-      <w:r>
-        <w:rPr>
-          <w:rFonts w:ascii="Cambria" w:eastAsia="Cambria" w:hAnsi="Cambria" w:cs="Cambria"/>
-          <w:sz w:val="24"/>
-          <w:szCs w:val="24"/>
-        </w:rPr>
-        <w:tab/>
-      </w:r>
-      <w:r>
-        <w:rPr>
-          <w:rFonts w:ascii="Cambria" w:eastAsia="Cambria" w:hAnsi="Cambria" w:cs="Cambria"/>
-          <w:sz w:val="24"/>
-          <w:szCs w:val="24"/>
-        </w:rPr>
-        <w:tab/>
-      </w:r>
-      <w:r>
-        <w:rPr>
-          <w:rFonts w:ascii="Cambria" w:eastAsia="Cambria" w:hAnsi="Cambria" w:cs="Cambria"/>
-          <w:sz w:val="24"/>
-          <w:szCs w:val="24"/>
-        </w:rPr>
-        <w:tab/>
-      </w:r>
-      <w:r>
-        <w:rPr>
-          <w:rFonts w:ascii="Cambria" w:eastAsia="Cambria" w:hAnsi="Cambria" w:cs="Cambria"/>
-          <w:sz w:val="24"/>
-          <w:szCs w:val="24"/>
-        </w:rPr>
-        <w:tab/>
-      </w:r>
-      <w:r>
-        <w:rPr>
-          <w:rFonts w:ascii="Cambria" w:eastAsia="Cambria" w:hAnsi="Cambria" w:cs="Cambria"/>
-          <w:sz w:val="24"/>
-          <w:szCs w:val="24"/>
-        </w:rPr>
-        <w:t xml:space="preserve">  </w:t>
-      </w:r>
-      <w:r>
-        <w:rPr>
-          <w:rFonts w:ascii="Cambria" w:eastAsia="Cambria" w:hAnsi="Cambria" w:cs="Cambria"/>
-          <w:bCs/>
-          <w:i/>
-          <w:iCs/>
-          <w:sz w:val="24"/>
-          <w:szCs w:val="24"/>
-        </w:rPr>
-        <w:t xml:space="preserve"> </w:t>
-      </w:r>
-      <w:r>
-        <w:rPr>
-          <w:rFonts w:ascii="Cambria" w:eastAsia="Cambria" w:hAnsi="Cambria" w:cs="Cambria"/>
-          <w:bCs/>
-          <w:i/>
-          <w:iCs/>
-          <w:sz w:val="24"/>
-          <w:szCs w:val="24"/>
-        </w:rPr>
-        <w:t>NextJS,</w:t>
-      </w:r>
-      <w:r>
-        <w:rPr>
-          <w:rFonts w:ascii="Cambria" w:eastAsia="Cambria" w:hAnsi="Cambria" w:cs="Cambria"/>
-          <w:bCs/>
-          <w:i/>
-          <w:iCs/>
-          <w:sz w:val="24"/>
-          <w:szCs w:val="24"/>
-        </w:rPr>
-        <w:t xml:space="preserve"> React, JavaScript, </w:t>
-      </w:r>
-      <w:r>
-        <w:rPr>
-          <w:rFonts w:ascii="Cambria" w:eastAsia="Cambria" w:hAnsi="Cambria" w:cs="Cambria"/>
-          <w:bCs/>
-          <w:i/>
-          <w:iCs/>
-          <w:sz w:val="24"/>
-          <w:szCs w:val="24"/>
-        </w:rPr>
-        <w:t>Tailwind</w:t>
-      </w:r>
-    </w:p>
-    <w:p>
-      <w:pPr>
-        <w:pStyle w:val="ListParagraph"/>
-        <w:numPr>
-          <w:ilvl w:val="0"/>
-          <w:numId w:val="3"/>
-        </w:numPr>
-        <w:spacing w:after="0" w:line="240" w:lineRule="auto"/>
-        <w:rPr>
-          <w:rFonts w:ascii="Cambria" w:eastAsia="Cambria" w:hAnsi="Cambria" w:cs="Cambria"/>
-          <w:sz w:val="24"/>
-          <w:szCs w:val="24"/>
-        </w:rPr>
-      </w:pPr>
-      <w:r>
-        <w:rPr>
-          <w:rFonts w:ascii="Cambria" w:eastAsia="Cambria" w:hAnsi="Cambria" w:cs="Cambria"/>
-          <w:sz w:val="24"/>
-          <w:szCs w:val="24"/>
-        </w:rPr>
-        <w:t>A</w:t>
-      </w:r>
-      <w:r>
-        <w:rPr>
-          <w:rFonts w:ascii="Cambria" w:eastAsia="Cambria" w:hAnsi="Cambria" w:cs="Cambria"/>
-          <w:sz w:val="24"/>
-          <w:szCs w:val="24"/>
-        </w:rPr>
-        <w:t xml:space="preserve"> multi-page</w:t>
-      </w:r>
-      <w:r>
-        <w:rPr>
-          <w:rFonts w:ascii="Cambria" w:eastAsia="Cambria" w:hAnsi="Cambria" w:cs="Cambria"/>
-          <w:sz w:val="24"/>
-          <w:szCs w:val="24"/>
-        </w:rPr>
-        <w:t xml:space="preserve"> website </w:t>
-      </w:r>
-      <w:r>
-        <w:rPr>
-          <w:rFonts w:ascii="Cambria" w:eastAsia="Cambria" w:hAnsi="Cambria" w:cs="Cambria"/>
-          <w:sz w:val="24"/>
-          <w:szCs w:val="24"/>
-        </w:rPr>
-        <w:t xml:space="preserve">for the </w:t>
-      </w:r>
-      <w:r>
-        <w:rPr>
-          <w:rFonts w:ascii="Cambria" w:eastAsia="Cambria" w:hAnsi="Cambria" w:cs="Cambria"/>
-          <w:sz w:val="24"/>
-          <w:szCs w:val="24"/>
-        </w:rPr>
-        <w:t>fly-fishing</w:t>
-      </w:r>
-      <w:r>
-        <w:rPr>
-          <w:rFonts w:ascii="Cambria" w:eastAsia="Cambria" w:hAnsi="Cambria" w:cs="Cambria"/>
-          <w:sz w:val="24"/>
-          <w:szCs w:val="24"/>
-        </w:rPr>
-        <w:t xml:space="preserve"> organization Dead Drift Flycasters </w:t>
-      </w:r>
-      <w:r>
-        <w:rPr>
-          <w:rFonts w:ascii="Cambria" w:eastAsia="Cambria" w:hAnsi="Cambria" w:cs="Cambria"/>
-          <w:sz w:val="24"/>
-          <w:szCs w:val="24"/>
-        </w:rPr>
-        <w:t>with navigable pages</w:t>
-      </w:r>
-      <w:r>
-        <w:rPr>
-          <w:rFonts w:ascii="Cambria" w:eastAsia="Cambria" w:hAnsi="Cambria" w:cs="Cambria"/>
-          <w:sz w:val="24"/>
-          <w:szCs w:val="24"/>
-        </w:rPr>
-        <w:t>.</w:t>
+        <w:t xml:space="preserve">A </w:t>
+      </w:r>
+      <w:r>
+        <w:rPr>
+          <w:rFonts w:ascii="Cambria" w:eastAsia="Cambria" w:hAnsi="Cambria" w:cs="Cambria"/>
+          <w:sz w:val="24"/>
+          <w:szCs w:val="24"/>
+        </w:rPr>
+        <w:t xml:space="preserve">full stack </w:t>
+      </w:r>
+      <w:r>
+        <w:rPr>
+          <w:rFonts w:ascii="Cambria" w:eastAsia="Cambria" w:hAnsi="Cambria" w:cs="Cambria"/>
+          <w:sz w:val="24"/>
+          <w:szCs w:val="24"/>
+        </w:rPr>
+        <w:t xml:space="preserve">website with </w:t>
+      </w:r>
+      <w:r>
+        <w:rPr>
+          <w:rFonts w:ascii="Cambria" w:eastAsia="Cambria" w:hAnsi="Cambria" w:cs="Cambria"/>
+          <w:sz w:val="24"/>
+          <w:szCs w:val="24"/>
+        </w:rPr>
+        <w:t>Google Maps and ChatGPT integration designed to find activities to do around a central location between two people.</w:t>
       </w:r>
     </w:p>
     <w:p>
@@ -1454,8 +1356,18 @@
           <w:sz w:val="24"/>
           <w:szCs w:val="24"/>
         </w:rPr>
-        <w:t>Designed new conduit routes for fiber optic companies from existing infrastructure to proposed destinations in public right-of-way and private property</w:t>
-      </w:r>
+        <w:t xml:space="preserve">Designed new conduit routes for fiber optic companies from existing infrastructure to proposed destinations in public right-of-way and private </w:t>
+      </w:r>
+      <w:proofErr w:type="gramStart"/>
+      <w:r>
+        <w:rPr>
+          <w:rFonts w:ascii="Cambria" w:eastAsia="Cambria" w:hAnsi="Cambria" w:cs="Cambria"/>
+          <w:sz w:val="24"/>
+          <w:szCs w:val="24"/>
+        </w:rPr>
+        <w:t>property</w:t>
+      </w:r>
+      <w:proofErr w:type="gramEnd"/>
     </w:p>
     <w:p>
       <w:pPr>
@@ -1498,8 +1410,18 @@
           <w:sz w:val="24"/>
           <w:szCs w:val="24"/>
         </w:rPr>
-        <w:t>Communicated and managed multiple projects simultaneously for various clients</w:t>
-      </w:r>
+        <w:t xml:space="preserve">Communicated and managed multiple projects simultaneously for various </w:t>
+      </w:r>
+      <w:proofErr w:type="gramStart"/>
+      <w:r>
+        <w:rPr>
+          <w:rFonts w:ascii="Cambria" w:eastAsia="Cambria" w:hAnsi="Cambria" w:cs="Cambria"/>
+          <w:sz w:val="24"/>
+          <w:szCs w:val="24"/>
+        </w:rPr>
+        <w:t>clients</w:t>
+      </w:r>
+      <w:proofErr w:type="gramEnd"/>
     </w:p>
     <w:p>
       <w:pPr>
@@ -1662,8 +1584,18 @@
           <w:sz w:val="24"/>
           <w:szCs w:val="24"/>
         </w:rPr>
-        <w:t>Enforced policy to staff members and patrons to promote safety and consistency</w:t>
-      </w:r>
+        <w:t xml:space="preserve">Enforced policy to staff members and patrons to promote safety and </w:t>
+      </w:r>
+      <w:proofErr w:type="gramStart"/>
+      <w:r>
+        <w:rPr>
+          <w:rFonts w:ascii="Cambria" w:eastAsia="Cambria" w:hAnsi="Cambria" w:cs="Cambria"/>
+          <w:sz w:val="24"/>
+          <w:szCs w:val="24"/>
+        </w:rPr>
+        <w:t>consistency</w:t>
+      </w:r>
+      <w:proofErr w:type="gramEnd"/>
     </w:p>
     <w:p>
       <w:pPr>
@@ -1684,7 +1616,7 @@
           <w:sz w:val="24"/>
           <w:szCs w:val="24"/>
         </w:rPr>
-        <w:t xml:space="preserve">Provided customer service to a culturally diverse demographic of patrons </w:t>
+        <w:t xml:space="preserve">Provided customer service to a culturally diverse demographic of patrons in order to promote an inclusive </w:t>
       </w:r>
       <w:proofErr w:type="gramStart"/>
       <w:r>
@@ -1693,17 +1625,9 @@
           <w:sz w:val="24"/>
           <w:szCs w:val="24"/>
         </w:rPr>
-        <w:t>in order to</w:t>
+        <w:t>space</w:t>
       </w:r>
       <w:proofErr w:type="gramEnd"/>
-      <w:r>
-        <w:rPr>
-          <w:rFonts w:ascii="Cambria" w:eastAsia="Cambria" w:hAnsi="Cambria" w:cs="Cambria"/>
-          <w:sz w:val="24"/>
-          <w:szCs w:val="24"/>
-        </w:rPr>
-        <w:t xml:space="preserve"> promote an inclusive space</w:t>
-      </w:r>
     </w:p>
     <w:p>
       <w:pPr>
@@ -1724,8 +1648,18 @@
           <w:sz w:val="24"/>
           <w:szCs w:val="24"/>
         </w:rPr>
-        <w:t>Utilized conflict resolution skills with peers and customers</w:t>
-      </w:r>
+        <w:t xml:space="preserve">Utilized conflict resolution skills with peers and </w:t>
+      </w:r>
+      <w:proofErr w:type="gramStart"/>
+      <w:r>
+        <w:rPr>
+          <w:rFonts w:ascii="Cambria" w:eastAsia="Cambria" w:hAnsi="Cambria" w:cs="Cambria"/>
+          <w:sz w:val="24"/>
+          <w:szCs w:val="24"/>
+        </w:rPr>
+        <w:t>customers</w:t>
+      </w:r>
+      <w:proofErr w:type="gramEnd"/>
     </w:p>
     <w:sectPr>
       <w:footerReference w:type="default" r:id="rId10"/>
@@ -1821,6 +1755,118 @@
 <file path=word/numbering.xml><?xml version="1.0" encoding="utf-8"?>
 <w:numbering xmlns:wpc="http://schemas.microsoft.com/office/word/2010/wordprocessingCanvas" xmlns:cx="http://schemas.microsoft.com/office/drawing/2014/chartex" xmlns:cx1="http://schemas.microsoft.com/office/drawing/2015/9/8/chartex" xmlns:cx2="http://schemas.microsoft.com/office/drawing/2015/10/21/chartex" xmlns:cx3="http://schemas.microsoft.com/office/drawing/2016/5/9/chartex" xmlns:cx4="http://schemas.microsoft.com/office/drawing/2016/5/10/chartex" xmlns:cx5="http://schemas.microsoft.com/office/drawing/2016/5/11/chartex" xmlns:cx6="http://schemas.microsoft.com/office/drawing/2016/5/12/chartex" xmlns:cx7="http://schemas.microsoft.com/office/drawing/2016/5/13/chartex" xmlns:cx8="http://schemas.microsoft.com/office/drawing/2016/5/14/chartex" xmlns:mc="http://schemas.openxmlformats.org/markup-compatibility/2006" xmlns:aink="http://schemas.microsoft.com/office/drawing/2016/ink" xmlns:am3d="http://schemas.microsoft.com/office/drawing/2017/model3d" xmlns:o="urn:schemas-microsoft-com:office:office" xmlns:oel="http://schemas.microsoft.com/office/2019/extlst" xmlns:r="http://schemas.openxmlformats.org/officeDocument/2006/relationships" xmlns:m="http://schemas.openxmlformats.org/officeDocument/2006/math" xmlns:v="urn:schemas-microsoft-com:vml" xmlns:wp14="http://schemas.microsoft.com/office/word/2010/wordprocessingDrawing" xmlns:wp="http://schemas.openxmlformats.org/drawingml/2006/wordprocessingDrawing" xmlns:w10="urn:schemas-microsoft-com:office:word" xmlns:w="http://schemas.openxmlformats.org/wordprocessingml/2006/main" xmlns:w14="http://schemas.microsoft.com/office/word/2010/wordml" xmlns:w15="http://schemas.microsoft.com/office/word/2012/wordml" xmlns:w16cex="http://schemas.microsoft.com/office/word/2018/wordml/cex" xmlns:w16cid="http://schemas.microsoft.com/office/word/2016/wordml/cid" xmlns:w16="http://schemas.microsoft.com/office/word/2018/wordml" xmlns:w16sdtdh="http://schemas.microsoft.com/office/word/2020/wordml/sdtdatahash" xmlns:w16se="http://schemas.microsoft.com/office/word/2015/wordml/symex" xmlns:wpg="http://schemas.microsoft.com/office/word/2010/wordprocessingGroup" xmlns:wpi="http://schemas.microsoft.com/office/word/2010/wordprocessingInk" xmlns:wne="http://schemas.microsoft.com/office/word/2006/wordml" xmlns:wps="http://schemas.microsoft.com/office/word/2010/wordprocessingShape" mc:Ignorable="w14 w15 w16se w16cid w16 w16cex w16sdtdh wp14">
   <w:abstractNum w:abstractNumId="0" w15:restartNumberingAfterBreak="0">
+    <w:nsid w:val="2A9D7570"/>
+    <w:multiLevelType w:val="hybridMultilevel"/>
+    <w:tmpl w:val="6598DA7A"/>
+    <w:lvl w:ilvl="0" w:tplc="C09484F6">
+      <w:numFmt w:val="bullet"/>
+      <w:lvlText w:val="-"/>
+      <w:lvlJc w:val="left"/>
+      <w:pPr>
+        <w:ind w:left="1080" w:hanging="360"/>
+      </w:pPr>
+      <w:rPr>
+        <w:rFonts w:ascii="Cambria" w:eastAsia="Cambria" w:hAnsi="Cambria" w:cs="Cambria" w:hint="default"/>
+      </w:rPr>
+    </w:lvl>
+    <w:lvl w:ilvl="1" w:tplc="04090003" w:tentative="1">
+      <w:start w:val="1"/>
+      <w:numFmt w:val="bullet"/>
+      <w:lvlText w:val="o"/>
+      <w:lvlJc w:val="left"/>
+      <w:pPr>
+        <w:ind w:left="1800" w:hanging="360"/>
+      </w:pPr>
+      <w:rPr>
+        <w:rFonts w:ascii="Courier New" w:hAnsi="Courier New" w:cs="Courier New" w:hint="default"/>
+      </w:rPr>
+    </w:lvl>
+    <w:lvl w:ilvl="2" w:tplc="04090005" w:tentative="1">
+      <w:start w:val="1"/>
+      <w:numFmt w:val="bullet"/>
+      <w:lvlText w:val=""/>
+      <w:lvlJc w:val="left"/>
+      <w:pPr>
+        <w:ind w:left="2520" w:hanging="360"/>
+      </w:pPr>
+      <w:rPr>
+        <w:rFonts w:ascii="Wingdings" w:hAnsi="Wingdings" w:hint="default"/>
+      </w:rPr>
+    </w:lvl>
+    <w:lvl w:ilvl="3" w:tplc="04090001" w:tentative="1">
+      <w:start w:val="1"/>
+      <w:numFmt w:val="bullet"/>
+      <w:lvlText w:val=""/>
+      <w:lvlJc w:val="left"/>
+      <w:pPr>
+        <w:ind w:left="3240" w:hanging="360"/>
+      </w:pPr>
+      <w:rPr>
+        <w:rFonts w:ascii="Symbol" w:hAnsi="Symbol" w:hint="default"/>
+      </w:rPr>
+    </w:lvl>
+    <w:lvl w:ilvl="4" w:tplc="04090003" w:tentative="1">
+      <w:start w:val="1"/>
+      <w:numFmt w:val="bullet"/>
+      <w:lvlText w:val="o"/>
+      <w:lvlJc w:val="left"/>
+      <w:pPr>
+        <w:ind w:left="3960" w:hanging="360"/>
+      </w:pPr>
+      <w:rPr>
+        <w:rFonts w:ascii="Courier New" w:hAnsi="Courier New" w:cs="Courier New" w:hint="default"/>
+      </w:rPr>
+    </w:lvl>
+    <w:lvl w:ilvl="5" w:tplc="04090005" w:tentative="1">
+      <w:start w:val="1"/>
+      <w:numFmt w:val="bullet"/>
+      <w:lvlText w:val=""/>
+      <w:lvlJc w:val="left"/>
+      <w:pPr>
+        <w:ind w:left="4680" w:hanging="360"/>
+      </w:pPr>
+      <w:rPr>
+        <w:rFonts w:ascii="Wingdings" w:hAnsi="Wingdings" w:hint="default"/>
+      </w:rPr>
+    </w:lvl>
+    <w:lvl w:ilvl="6" w:tplc="04090001" w:tentative="1">
+      <w:start w:val="1"/>
+      <w:numFmt w:val="bullet"/>
+      <w:lvlText w:val=""/>
+      <w:lvlJc w:val="left"/>
+      <w:pPr>
+        <w:ind w:left="5400" w:hanging="360"/>
+      </w:pPr>
+      <w:rPr>
+        <w:rFonts w:ascii="Symbol" w:hAnsi="Symbol" w:hint="default"/>
+      </w:rPr>
+    </w:lvl>
+    <w:lvl w:ilvl="7" w:tplc="04090003" w:tentative="1">
+      <w:start w:val="1"/>
+      <w:numFmt w:val="bullet"/>
+      <w:lvlText w:val="o"/>
+      <w:lvlJc w:val="left"/>
+      <w:pPr>
+        <w:ind w:left="6120" w:hanging="360"/>
+      </w:pPr>
+      <w:rPr>
+        <w:rFonts w:ascii="Courier New" w:hAnsi="Courier New" w:cs="Courier New" w:hint="default"/>
+      </w:rPr>
+    </w:lvl>
+    <w:lvl w:ilvl="8" w:tplc="04090005" w:tentative="1">
+      <w:start w:val="1"/>
+      <w:numFmt w:val="bullet"/>
+      <w:lvlText w:val=""/>
+      <w:lvlJc w:val="left"/>
+      <w:pPr>
+        <w:ind w:left="6840" w:hanging="360"/>
+      </w:pPr>
+      <w:rPr>
+        <w:rFonts w:ascii="Wingdings" w:hAnsi="Wingdings" w:hint="default"/>
+      </w:rPr>
+    </w:lvl>
+  </w:abstractNum>
+  <w:abstractNum w:abstractNumId="1" w15:restartNumberingAfterBreak="0">
     <w:nsid w:val="45CF630E"/>
     <w:multiLevelType w:val="multilevel"/>
     <w:tmpl w:val="98CAFA88"/>
@@ -1933,7 +1979,7 @@
       </w:rPr>
     </w:lvl>
   </w:abstractNum>
-  <w:abstractNum w:abstractNumId="1" w15:restartNumberingAfterBreak="0">
+  <w:abstractNum w:abstractNumId="2" w15:restartNumberingAfterBreak="0">
     <w:nsid w:val="4C727928"/>
     <w:multiLevelType w:val="hybridMultilevel"/>
     <w:tmpl w:val="3348E1EE"/>
@@ -2045,7 +2091,7 @@
       </w:rPr>
     </w:lvl>
   </w:abstractNum>
-  <w:abstractNum w:abstractNumId="2" w15:restartNumberingAfterBreak="0">
+  <w:abstractNum w:abstractNumId="3" w15:restartNumberingAfterBreak="0">
     <w:nsid w:val="67BA11A9"/>
     <w:multiLevelType w:val="multilevel"/>
     <w:tmpl w:val="440E255E"/>
@@ -2159,13 +2205,16 @@
     </w:lvl>
   </w:abstractNum>
   <w:num w:numId="1" w16cid:durableId="144594857">
+    <w:abstractNumId w:val="3"/>
+  </w:num>
+  <w:num w:numId="2" w16cid:durableId="1521355185">
+    <w:abstractNumId w:val="1"/>
+  </w:num>
+  <w:num w:numId="3" w16cid:durableId="1242985073">
     <w:abstractNumId w:val="2"/>
   </w:num>
-  <w:num w:numId="2" w16cid:durableId="1521355185">
+  <w:num w:numId="4" w16cid:durableId="498083611">
     <w:abstractNumId w:val="0"/>
-  </w:num>
-  <w:num w:numId="3" w16cid:durableId="1242985073">
-    <w:abstractNumId w:val="1"/>
   </w:num>
 </w:numbering>
 </file>

</xml_diff>

<commit_message>
github links and margin changes
</commit_message>
<xml_diff>
--- a/public/assets/grayson_remington_resume.docx
+++ b/public/assets/grayson_remington_resume.docx
@@ -329,7 +329,6 @@
         </w:rPr>
         <w:t xml:space="preserve">   </w:t>
       </w:r>
-      <w:proofErr w:type="gramStart"/>
       <w:r>
         <w:rPr>
           <w:rFonts w:ascii="Cambria" w:eastAsia="Cambria" w:hAnsi="Cambria" w:cs="Cambria"/>
@@ -348,7 +347,6 @@
         </w:rPr>
         <w:t xml:space="preserve">  2020</w:t>
       </w:r>
-      <w:proofErr w:type="gramEnd"/>
     </w:p>
     <w:p>
       <w:pPr>
@@ -482,23 +480,6 @@
         </w:rPr>
         <w:t xml:space="preserve">Java </w:t>
       </w:r>
-      <w:r>
-        <w:rPr>
-          <w:rFonts w:ascii="Cambria" w:eastAsia="Cambria" w:hAnsi="Cambria" w:cs="Cambria"/>
-          <w:b/>
-          <w:sz w:val="24"/>
-          <w:szCs w:val="24"/>
-        </w:rPr>
-        <w:t xml:space="preserve">· </w:t>
-      </w:r>
-      <w:r>
-        <w:rPr>
-          <w:rFonts w:ascii="Cambria" w:eastAsia="Cambria" w:hAnsi="Cambria" w:cs="Cambria"/>
-          <w:sz w:val="24"/>
-          <w:szCs w:val="24"/>
-        </w:rPr>
-        <w:t xml:space="preserve">Python </w:t>
-      </w:r>
     </w:p>
     <w:p>
       <w:pPr>
@@ -619,23 +600,6 @@
           <w:szCs w:val="24"/>
         </w:rPr>
         <w:t>Spring Boot</w:t>
-      </w:r>
-      <w:r>
-        <w:rPr>
-          <w:rFonts w:ascii="Cambria" w:eastAsia="Cambria" w:hAnsi="Cambria" w:cs="Cambria"/>
-          <w:b/>
-          <w:sz w:val="24"/>
-          <w:szCs w:val="24"/>
-        </w:rPr>
-        <w:t xml:space="preserve"> ·</w:t>
-      </w:r>
-      <w:r>
-        <w:rPr>
-          <w:rFonts w:ascii="Cambria" w:eastAsia="Cambria" w:hAnsi="Cambria" w:cs="Cambria"/>
-          <w:sz w:val="24"/>
-          <w:szCs w:val="24"/>
-        </w:rPr>
-        <w:t xml:space="preserve"> Django</w:t>
       </w:r>
       <w:r>
         <w:rPr>
@@ -767,40 +731,7 @@
           <w:szCs w:val="24"/>
         </w:rPr>
         <w:tab/>
-        <w:t xml:space="preserve">              Next.js, Typescript, Tailwind, </w:t>
-      </w:r>
-      <w:r>
-        <w:rPr>
-          <w:rFonts w:ascii="Cambria" w:eastAsia="Cambria" w:hAnsi="Cambria" w:cs="Cambria"/>
-          <w:bCs/>
-          <w:i/>
-          <w:iCs/>
-          <w:sz w:val="24"/>
-          <w:szCs w:val="24"/>
-        </w:rPr>
-        <w:t>Spring Boot</w:t>
-      </w:r>
-      <w:r>
-        <w:rPr>
-          <w:rFonts w:ascii="Cambria" w:eastAsia="Cambria" w:hAnsi="Cambria" w:cs="Cambria"/>
-          <w:bCs/>
-          <w:i/>
-          <w:iCs/>
-          <w:sz w:val="24"/>
-          <w:szCs w:val="24"/>
-        </w:rPr>
-        <w:t xml:space="preserve">, </w:t>
-      </w:r>
-      <w:r>
-        <w:rPr>
-          <w:rFonts w:ascii="Cambria" w:eastAsia="Cambria" w:hAnsi="Cambria" w:cs="Cambria"/>
-          <w:bCs/>
-          <w:i/>
-          <w:iCs/>
-          <w:sz w:val="24"/>
-          <w:szCs w:val="24"/>
-        </w:rPr>
-        <w:t>MySQL</w:t>
+        <w:t xml:space="preserve">              Next.js, Typescript, Tailwind, Spring Boot, MySQL</w:t>
       </w:r>
     </w:p>
     <w:p>
@@ -823,15 +754,7 @@
           <w:sz w:val="24"/>
           <w:szCs w:val="24"/>
         </w:rPr>
-        <w:t xml:space="preserve">A full stack to-do website built with CRUD capabilities and user </w:t>
-      </w:r>
-      <w:r>
-        <w:rPr>
-          <w:rFonts w:ascii="Cambria" w:eastAsia="Cambria" w:hAnsi="Cambria" w:cs="Cambria"/>
-          <w:sz w:val="24"/>
-          <w:szCs w:val="24"/>
-        </w:rPr>
-        <w:t>authentication.</w:t>
+        <w:t>A full stack to-do website built with CRUD capabilities and user authentication.</w:t>
       </w:r>
     </w:p>
     <w:p>
@@ -906,62 +829,7 @@
           <w:szCs w:val="24"/>
         </w:rPr>
         <w:tab/>
-        <w:t xml:space="preserve">            Next.js, </w:t>
-      </w:r>
-      <w:r>
-        <w:rPr>
-          <w:rFonts w:ascii="Cambria" w:eastAsia="Cambria" w:hAnsi="Cambria" w:cs="Cambria"/>
-          <w:bCs/>
-          <w:i/>
-          <w:iCs/>
-          <w:sz w:val="24"/>
-          <w:szCs w:val="24"/>
-        </w:rPr>
-        <w:t>JavaScript</w:t>
-      </w:r>
-      <w:r>
-        <w:rPr>
-          <w:rFonts w:ascii="Cambria" w:eastAsia="Cambria" w:hAnsi="Cambria" w:cs="Cambria"/>
-          <w:bCs/>
-          <w:i/>
-          <w:iCs/>
-          <w:sz w:val="24"/>
-          <w:szCs w:val="24"/>
-        </w:rPr>
-        <w:t xml:space="preserve">, Tailwind, </w:t>
-      </w:r>
-      <w:r>
-        <w:rPr>
-          <w:rFonts w:ascii="Cambria" w:eastAsia="Cambria" w:hAnsi="Cambria" w:cs="Cambria"/>
-          <w:bCs/>
-          <w:i/>
-          <w:iCs/>
-          <w:sz w:val="24"/>
-          <w:szCs w:val="24"/>
-        </w:rPr>
-        <w:t>GraphQL</w:t>
-      </w:r>
-      <w:r>
-        <w:rPr>
-          <w:rFonts w:ascii="Cambria" w:eastAsia="Cambria" w:hAnsi="Cambria" w:cs="Cambria"/>
-          <w:bCs/>
-          <w:i/>
-          <w:iCs/>
-          <w:sz w:val="24"/>
-          <w:szCs w:val="24"/>
-        </w:rPr>
-        <w:t xml:space="preserve">, </w:t>
-      </w:r>
-      <w:r>
-        <w:rPr>
-          <w:rFonts w:ascii="Cambria" w:eastAsia="Cambria" w:hAnsi="Cambria" w:cs="Cambria"/>
-          <w:bCs/>
-          <w:i/>
-          <w:iCs/>
-          <w:sz w:val="24"/>
-          <w:szCs w:val="24"/>
-        </w:rPr>
-        <w:t>Shopify CMS</w:t>
+        <w:t xml:space="preserve">            Next.js, JavaScript, Tailwind, GraphQL, Shopify CMS</w:t>
       </w:r>
     </w:p>
     <w:p>
@@ -1280,7 +1148,6 @@
         </w:rPr>
         <w:tab/>
       </w:r>
-      <w:proofErr w:type="gramStart"/>
       <w:r>
         <w:rPr>
           <w:rFonts w:ascii="Cambria" w:eastAsia="Cambria" w:hAnsi="Cambria" w:cs="Cambria"/>
@@ -1297,14 +1164,6 @@
           <w:szCs w:val="24"/>
         </w:rPr>
         <w:tab/>
-      </w:r>
-      <w:proofErr w:type="gramEnd"/>
-      <w:r>
-        <w:rPr>
-          <w:rFonts w:ascii="Cambria" w:eastAsia="Cambria" w:hAnsi="Cambria" w:cs="Cambria"/>
-          <w:sz w:val="24"/>
-          <w:szCs w:val="24"/>
-        </w:rPr>
         <w:t xml:space="preserve">  </w:t>
       </w:r>
       <w:r>
@@ -1356,18 +1215,8 @@
           <w:sz w:val="24"/>
           <w:szCs w:val="24"/>
         </w:rPr>
-        <w:t xml:space="preserve">Designed new conduit routes for fiber optic companies from existing infrastructure to proposed destinations in public right-of-way and private </w:t>
-      </w:r>
-      <w:proofErr w:type="gramStart"/>
-      <w:r>
-        <w:rPr>
-          <w:rFonts w:ascii="Cambria" w:eastAsia="Cambria" w:hAnsi="Cambria" w:cs="Cambria"/>
-          <w:sz w:val="24"/>
-          <w:szCs w:val="24"/>
-        </w:rPr>
-        <w:t>property</w:t>
-      </w:r>
-      <w:proofErr w:type="gramEnd"/>
+        <w:t>Designed new conduit routes for fiber optic companies from existing infrastructure to proposed destinations in public right-of-way and private property</w:t>
+      </w:r>
     </w:p>
     <w:p>
       <w:pPr>
@@ -1410,18 +1259,8 @@
           <w:sz w:val="24"/>
           <w:szCs w:val="24"/>
         </w:rPr>
-        <w:t xml:space="preserve">Communicated and managed multiple projects simultaneously for various </w:t>
-      </w:r>
-      <w:proofErr w:type="gramStart"/>
-      <w:r>
-        <w:rPr>
-          <w:rFonts w:ascii="Cambria" w:eastAsia="Cambria" w:hAnsi="Cambria" w:cs="Cambria"/>
-          <w:sz w:val="24"/>
-          <w:szCs w:val="24"/>
-        </w:rPr>
-        <w:t>clients</w:t>
-      </w:r>
-      <w:proofErr w:type="gramEnd"/>
+        <w:t>Communicated and managed multiple projects simultaneously for various clients</w:t>
+      </w:r>
     </w:p>
     <w:p>
       <w:pPr>
@@ -1584,18 +1423,8 @@
           <w:sz w:val="24"/>
           <w:szCs w:val="24"/>
         </w:rPr>
-        <w:t xml:space="preserve">Enforced policy to staff members and patrons to promote safety and </w:t>
-      </w:r>
-      <w:proofErr w:type="gramStart"/>
-      <w:r>
-        <w:rPr>
-          <w:rFonts w:ascii="Cambria" w:eastAsia="Cambria" w:hAnsi="Cambria" w:cs="Cambria"/>
-          <w:sz w:val="24"/>
-          <w:szCs w:val="24"/>
-        </w:rPr>
-        <w:t>consistency</w:t>
-      </w:r>
-      <w:proofErr w:type="gramEnd"/>
+        <w:t>Enforced policy to staff members and patrons to promote safety and consistency</w:t>
+      </w:r>
     </w:p>
     <w:p>
       <w:pPr>
@@ -1616,18 +1445,8 @@
           <w:sz w:val="24"/>
           <w:szCs w:val="24"/>
         </w:rPr>
-        <w:t xml:space="preserve">Provided customer service to a culturally diverse demographic of patrons in order to promote an inclusive </w:t>
-      </w:r>
-      <w:proofErr w:type="gramStart"/>
-      <w:r>
-        <w:rPr>
-          <w:rFonts w:ascii="Cambria" w:eastAsia="Cambria" w:hAnsi="Cambria" w:cs="Cambria"/>
-          <w:sz w:val="24"/>
-          <w:szCs w:val="24"/>
-        </w:rPr>
-        <w:t>space</w:t>
-      </w:r>
-      <w:proofErr w:type="gramEnd"/>
+        <w:t>Provided customer service to a culturally diverse demographic of patrons in order to promote an inclusive space</w:t>
+      </w:r>
     </w:p>
     <w:p>
       <w:pPr>
@@ -1648,18 +1467,8 @@
           <w:sz w:val="24"/>
           <w:szCs w:val="24"/>
         </w:rPr>
-        <w:t xml:space="preserve">Utilized conflict resolution skills with peers and </w:t>
-      </w:r>
-      <w:proofErr w:type="gramStart"/>
-      <w:r>
-        <w:rPr>
-          <w:rFonts w:ascii="Cambria" w:eastAsia="Cambria" w:hAnsi="Cambria" w:cs="Cambria"/>
-          <w:sz w:val="24"/>
-          <w:szCs w:val="24"/>
-        </w:rPr>
-        <w:t>customers</w:t>
-      </w:r>
-      <w:proofErr w:type="gramEnd"/>
+        <w:t>Utilized conflict resolution skills with peers and customers</w:t>
+      </w:r>
     </w:p>
     <w:sectPr>
       <w:footerReference w:type="default" r:id="rId10"/>

</xml_diff>

<commit_message>
resume updates with Scrum cert
</commit_message>
<xml_diff>
--- a/public/assets/grayson_remington_resume.docx
+++ b/public/assets/grayson_remington_resume.docx
@@ -221,6 +221,15 @@
         </w:rPr>
         <w:t>EDUCATION</w:t>
       </w:r>
+      <w:r>
+        <w:rPr>
+          <w:rFonts w:ascii="Cambria" w:eastAsia="Cambria" w:hAnsi="Cambria" w:cs="Cambria"/>
+          <w:b/>
+          <w:sz w:val="24"/>
+          <w:szCs w:val="24"/>
+        </w:rPr>
+        <w:t xml:space="preserve"> AND CERTIFICATIONS</w:t>
+      </w:r>
     </w:p>
     <w:p>
       <w:pPr>
@@ -346,6 +355,123 @@
           <w:szCs w:val="24"/>
         </w:rPr>
         <w:t xml:space="preserve">  2020</w:t>
+      </w:r>
+    </w:p>
+    <w:p>
+      <w:pPr>
+        <w:spacing w:after="0" w:line="240" w:lineRule="auto"/>
+        <w:rPr>
+          <w:rFonts w:ascii="Cambria" w:eastAsia="Cambria" w:hAnsi="Cambria" w:cs="Cambria"/>
+          <w:b/>
+          <w:sz w:val="24"/>
+          <w:szCs w:val="24"/>
+        </w:rPr>
+      </w:pPr>
+    </w:p>
+    <w:p>
+      <w:pPr>
+        <w:spacing w:after="0" w:line="240" w:lineRule="auto"/>
+        <w:rPr>
+          <w:rFonts w:ascii="Cambria" w:eastAsia="Cambria" w:hAnsi="Cambria" w:cs="Cambria"/>
+          <w:b/>
+          <w:sz w:val="24"/>
+          <w:szCs w:val="24"/>
+          <w:u w:val="single"/>
+        </w:rPr>
+      </w:pPr>
+      <w:r>
+        <w:rPr>
+          <w:rFonts w:ascii="Cambria" w:eastAsia="Cambria" w:hAnsi="Cambria" w:cs="Cambria"/>
+          <w:b/>
+          <w:sz w:val="24"/>
+          <w:szCs w:val="24"/>
+          <w:u w:val="single"/>
+        </w:rPr>
+        <w:t>Scrum Alliance</w:t>
+      </w:r>
+    </w:p>
+    <w:p>
+      <w:pPr>
+        <w:spacing w:after="0" w:line="240" w:lineRule="auto"/>
+        <w:rPr>
+          <w:rFonts w:ascii="Cambria" w:eastAsia="Cambria" w:hAnsi="Cambria" w:cs="Cambria"/>
+          <w:b/>
+          <w:sz w:val="24"/>
+          <w:szCs w:val="24"/>
+        </w:rPr>
+      </w:pPr>
+      <w:r>
+        <w:rPr>
+          <w:rFonts w:ascii="Cambria" w:eastAsia="Cambria" w:hAnsi="Cambria" w:cs="Cambria"/>
+          <w:b/>
+          <w:sz w:val="24"/>
+          <w:szCs w:val="24"/>
+        </w:rPr>
+        <w:t>Scrum Master Certification</w:t>
+      </w:r>
+      <w:r>
+        <w:rPr>
+          <w:rFonts w:ascii="Cambria" w:eastAsia="Cambria" w:hAnsi="Cambria" w:cs="Cambria"/>
+          <w:b/>
+          <w:sz w:val="24"/>
+          <w:szCs w:val="24"/>
+        </w:rPr>
+        <w:tab/>
+      </w:r>
+      <w:r>
+        <w:rPr>
+          <w:rFonts w:ascii="Cambria" w:eastAsia="Cambria" w:hAnsi="Cambria" w:cs="Cambria"/>
+          <w:b/>
+          <w:sz w:val="24"/>
+          <w:szCs w:val="24"/>
+        </w:rPr>
+        <w:tab/>
+      </w:r>
+      <w:r>
+        <w:rPr>
+          <w:rFonts w:ascii="Cambria" w:eastAsia="Cambria" w:hAnsi="Cambria" w:cs="Cambria"/>
+          <w:b/>
+          <w:sz w:val="24"/>
+          <w:szCs w:val="24"/>
+        </w:rPr>
+        <w:tab/>
+      </w:r>
+      <w:r>
+        <w:rPr>
+          <w:rFonts w:ascii="Cambria" w:eastAsia="Cambria" w:hAnsi="Cambria" w:cs="Cambria"/>
+          <w:b/>
+          <w:sz w:val="24"/>
+          <w:szCs w:val="24"/>
+        </w:rPr>
+        <w:tab/>
+      </w:r>
+      <w:r>
+        <w:rPr>
+          <w:rFonts w:ascii="Cambria" w:eastAsia="Cambria" w:hAnsi="Cambria" w:cs="Cambria"/>
+          <w:b/>
+          <w:sz w:val="24"/>
+          <w:szCs w:val="24"/>
+        </w:rPr>
+        <w:tab/>
+      </w:r>
+      <w:r>
+        <w:rPr>
+          <w:rFonts w:ascii="Cambria" w:eastAsia="Cambria" w:hAnsi="Cambria" w:cs="Cambria"/>
+          <w:b/>
+          <w:sz w:val="24"/>
+          <w:szCs w:val="24"/>
+        </w:rPr>
+        <w:tab/>
+      </w:r>
+      <w:r>
+        <w:rPr>
+          <w:rFonts w:ascii="Cambria" w:eastAsia="Cambria" w:hAnsi="Cambria" w:cs="Cambria"/>
+          <w:b/>
+          <w:sz w:val="24"/>
+          <w:szCs w:val="24"/>
+        </w:rPr>
+        <w:tab/>
+        <w:t>August 2023</w:t>
       </w:r>
     </w:p>
     <w:p>

</xml_diff>

<commit_message>
added dry utility project tracker
</commit_message>
<xml_diff>
--- a/public/assets/grayson_remington_resume.docx
+++ b/public/assets/grayson_remington_resume.docx
@@ -160,20 +160,8 @@
             <w:szCs w:val="24"/>
             <w:u w:val="single"/>
           </w:rPr>
-          <w:t>in/</w:t>
+          <w:t>in/graysonremington</w:t>
         </w:r>
-        <w:proofErr w:type="spellStart"/>
-        <w:r>
-          <w:rPr>
-            <w:rFonts w:ascii="Cambria" w:eastAsia="Cambria" w:hAnsi="Cambria" w:cs="Cambria"/>
-            <w:color w:val="1155CC"/>
-            <w:sz w:val="24"/>
-            <w:szCs w:val="24"/>
-            <w:u w:val="single"/>
-          </w:rPr>
-          <w:t>graysonremington</w:t>
-        </w:r>
-        <w:proofErr w:type="spellEnd"/>
       </w:hyperlink>
     </w:p>
     <w:p>
@@ -839,15 +827,7 @@
           <w:szCs w:val="24"/>
           <w:u w:val="single"/>
         </w:rPr>
-        <w:t>Purple</w:t>
-      </w:r>
-      <w:r>
-        <w:rPr>
-          <w:rFonts w:ascii="Cambria" w:eastAsia="Cambria" w:hAnsi="Cambria" w:cs="Cambria"/>
-          <w:sz w:val="24"/>
-          <w:szCs w:val="24"/>
-        </w:rPr>
-        <w:tab/>
+        <w:t>Dry Utility Project Tracker</w:t>
       </w:r>
       <w:r>
         <w:rPr>
@@ -859,6 +839,7 @@
           <w:szCs w:val="24"/>
         </w:rPr>
         <w:tab/>
+        <w:t xml:space="preserve">                  Next.js, Typescript, Tailwind, MongoD</w:t>
       </w:r>
       <w:r>
         <w:rPr>
@@ -869,19 +850,7 @@
           <w:sz w:val="24"/>
           <w:szCs w:val="24"/>
         </w:rPr>
-        <w:tab/>
-      </w:r>
-      <w:r>
-        <w:rPr>
-          <w:rFonts w:ascii="Cambria" w:eastAsia="Cambria" w:hAnsi="Cambria" w:cs="Cambria"/>
-          <w:bCs/>
-          <w:i/>
-          <w:iCs/>
-          <w:sz w:val="24"/>
-          <w:szCs w:val="24"/>
-        </w:rPr>
-        <w:tab/>
-        <w:t xml:space="preserve">      Next.js, Typescript, Tailwind, Socket.io, Framer Motion</w:t>
+        <w:t>B, S3, ESRI</w:t>
       </w:r>
     </w:p>
     <w:p>
@@ -894,84 +863,64 @@
         <w:spacing w:after="0" w:line="240" w:lineRule="auto"/>
         <w:rPr>
           <w:rFonts w:ascii="Cambria" w:eastAsia="Cambria" w:hAnsi="Cambria" w:cs="Cambria"/>
-          <w:sz w:val="24"/>
-          <w:szCs w:val="24"/>
-        </w:rPr>
-      </w:pPr>
-      <w:r>
-        <w:rPr>
-          <w:rFonts w:ascii="Cambria" w:eastAsia="Cambria" w:hAnsi="Cambria" w:cs="Cambria"/>
-          <w:sz w:val="24"/>
-          <w:szCs w:val="24"/>
-        </w:rPr>
-        <w:t xml:space="preserve">A </w:t>
-      </w:r>
-      <w:r>
-        <w:rPr>
-          <w:rFonts w:ascii="Cambria" w:eastAsia="Cambria" w:hAnsi="Cambria" w:cs="Cambria"/>
-          <w:sz w:val="24"/>
-          <w:szCs w:val="24"/>
-        </w:rPr>
-        <w:t xml:space="preserve">Socket.io website to play the multiplayer card game “Purple”. </w:t>
-      </w:r>
-      <w:r>
-        <w:rPr>
-          <w:rFonts w:ascii="Cambria" w:eastAsia="Cambria" w:hAnsi="Cambria" w:cs="Cambria"/>
-          <w:sz w:val="24"/>
-          <w:szCs w:val="24"/>
-        </w:rPr>
-        <w:t>Created animations with CSS Keyframes and Framer Motion.</w:t>
-      </w:r>
-    </w:p>
-    <w:p>
-      <w:pPr>
-        <w:spacing w:after="0" w:line="240" w:lineRule="auto"/>
-        <w:jc w:val="center"/>
-        <w:rPr>
-          <w:rFonts w:ascii="Cambria" w:eastAsia="Cambria" w:hAnsi="Cambria" w:cs="Cambria"/>
-          <w:b/>
-          <w:sz w:val="24"/>
-          <w:szCs w:val="24"/>
-        </w:rPr>
-      </w:pPr>
-    </w:p>
-    <w:p>
-      <w:pPr>
-        <w:spacing w:after="0" w:line="240" w:lineRule="auto"/>
-        <w:rPr>
-          <w:rFonts w:ascii="Cambria" w:eastAsia="Cambria" w:hAnsi="Cambria" w:cs="Cambria"/>
-          <w:i/>
-          <w:sz w:val="24"/>
-          <w:szCs w:val="24"/>
-        </w:rPr>
-      </w:pPr>
-      <w:r>
-        <w:rPr>
-          <w:rFonts w:ascii="Cambria" w:eastAsia="Cambria" w:hAnsi="Cambria" w:cs="Cambria"/>
-          <w:b/>
-          <w:sz w:val="24"/>
-          <w:szCs w:val="24"/>
-          <w:u w:val="single"/>
-        </w:rPr>
-        <w:t>Fresh-ipes</w:t>
-      </w:r>
-      <w:r>
-        <w:rPr>
-          <w:rFonts w:ascii="Cambria" w:eastAsia="Cambria" w:hAnsi="Cambria" w:cs="Cambria"/>
-          <w:sz w:val="24"/>
-          <w:szCs w:val="24"/>
-        </w:rPr>
-        <w:tab/>
-      </w:r>
-      <w:r>
-        <w:rPr>
-          <w:rFonts w:ascii="Cambria" w:eastAsia="Cambria" w:hAnsi="Cambria" w:cs="Cambria"/>
           <w:bCs/>
           <w:i/>
           <w:iCs/>
           <w:sz w:val="24"/>
           <w:szCs w:val="24"/>
         </w:rPr>
+      </w:pPr>
+      <w:r>
+        <w:rPr>
+          <w:rFonts w:ascii="Cambria" w:eastAsia="Cambria" w:hAnsi="Cambria" w:cs="Cambria"/>
+          <w:sz w:val="24"/>
+          <w:szCs w:val="24"/>
+        </w:rPr>
+        <w:t>A full stack project tracking website with CRUD capabilities, user authentication,</w:t>
+      </w:r>
+      <w:r>
+        <w:rPr>
+          <w:rFonts w:ascii="Cambria" w:eastAsia="Cambria" w:hAnsi="Cambria" w:cs="Cambria"/>
+          <w:sz w:val="24"/>
+          <w:szCs w:val="24"/>
+        </w:rPr>
+        <w:t xml:space="preserve"> </w:t>
+      </w:r>
+      <w:r>
+        <w:rPr>
+          <w:rFonts w:ascii="Cambria" w:eastAsia="Cambria" w:hAnsi="Cambria" w:cs="Cambria"/>
+          <w:sz w:val="24"/>
+          <w:szCs w:val="24"/>
+        </w:rPr>
+        <w:t>and  S3 and ESRI integration</w:t>
+      </w:r>
+    </w:p>
+    <w:p>
+      <w:pPr>
+        <w:spacing w:after="0" w:line="240" w:lineRule="auto"/>
+        <w:rPr>
+          <w:rFonts w:ascii="Cambria" w:eastAsia="Cambria" w:hAnsi="Cambria" w:cs="Cambria"/>
+          <w:i/>
+          <w:sz w:val="24"/>
+          <w:szCs w:val="24"/>
+        </w:rPr>
+      </w:pPr>
+      <w:r>
+        <w:rPr>
+          <w:rFonts w:ascii="Cambria" w:eastAsia="Cambria" w:hAnsi="Cambria" w:cs="Cambria"/>
+          <w:b/>
+          <w:sz w:val="24"/>
+          <w:szCs w:val="24"/>
+          <w:u w:val="single"/>
+        </w:rPr>
+        <w:t>Purple</w:t>
+      </w:r>
+      <w:r>
+        <w:rPr>
+          <w:rFonts w:ascii="Cambria" w:eastAsia="Cambria" w:hAnsi="Cambria" w:cs="Cambria"/>
+          <w:sz w:val="24"/>
+          <w:szCs w:val="24"/>
+        </w:rPr>
         <w:tab/>
       </w:r>
       <w:r>
@@ -995,7 +944,18 @@
           <w:szCs w:val="24"/>
         </w:rPr>
         <w:tab/>
-        <w:t xml:space="preserve">                     Next.js, Typescript, Tailwind, Redux, MongoDB</w:t>
+      </w:r>
+      <w:r>
+        <w:rPr>
+          <w:rFonts w:ascii="Cambria" w:eastAsia="Cambria" w:hAnsi="Cambria" w:cs="Cambria"/>
+          <w:bCs/>
+          <w:i/>
+          <w:iCs/>
+          <w:sz w:val="24"/>
+          <w:szCs w:val="24"/>
+        </w:rPr>
+        <w:tab/>
+        <w:t xml:space="preserve">      Next.js, Typescript, Tailwind, Socket.io, Framer Motion</w:t>
       </w:r>
     </w:p>
     <w:p>
@@ -1018,24 +978,32 @@
           <w:sz w:val="24"/>
           <w:szCs w:val="24"/>
         </w:rPr>
-        <w:t>A full stack recipes website built with CRUD capabilities and user authentication designed to search and save recipes</w:t>
-      </w:r>
-      <w:r>
-        <w:rPr>
-          <w:rFonts w:ascii="Cambria" w:eastAsia="Cambria" w:hAnsi="Cambria" w:cs="Cambria"/>
-          <w:sz w:val="24"/>
-          <w:szCs w:val="24"/>
-        </w:rPr>
-        <w:t>.</w:t>
-      </w:r>
-    </w:p>
-    <w:p>
-      <w:pPr>
-        <w:pStyle w:val="ListParagraph"/>
-        <w:spacing w:after="0" w:line="240" w:lineRule="auto"/>
-        <w:ind w:left="1080"/>
-        <w:rPr>
-          <w:rFonts w:ascii="Cambria" w:eastAsia="Cambria" w:hAnsi="Cambria" w:cs="Cambria"/>
+        <w:t xml:space="preserve">A </w:t>
+      </w:r>
+      <w:r>
+        <w:rPr>
+          <w:rFonts w:ascii="Cambria" w:eastAsia="Cambria" w:hAnsi="Cambria" w:cs="Cambria"/>
+          <w:sz w:val="24"/>
+          <w:szCs w:val="24"/>
+        </w:rPr>
+        <w:t xml:space="preserve">Socket.io website to play the multiplayer card game “Purple”. </w:t>
+      </w:r>
+      <w:r>
+        <w:rPr>
+          <w:rFonts w:ascii="Cambria" w:eastAsia="Cambria" w:hAnsi="Cambria" w:cs="Cambria"/>
+          <w:sz w:val="24"/>
+          <w:szCs w:val="24"/>
+        </w:rPr>
+        <w:t>Created animations with CSS Keyframes and Framer Motion.</w:t>
+      </w:r>
+    </w:p>
+    <w:p>
+      <w:pPr>
+        <w:spacing w:after="0" w:line="240" w:lineRule="auto"/>
+        <w:jc w:val="center"/>
+        <w:rPr>
+          <w:rFonts w:ascii="Cambria" w:eastAsia="Cambria" w:hAnsi="Cambria" w:cs="Cambria"/>
+          <w:b/>
           <w:sz w:val="24"/>
           <w:szCs w:val="24"/>
         </w:rPr>
@@ -1059,7 +1027,7 @@
           <w:szCs w:val="24"/>
           <w:u w:val="single"/>
         </w:rPr>
-        <w:t>To-do App</w:t>
+        <w:t>Fresh-ipes</w:t>
       </w:r>
       <w:r>
         <w:rPr>
@@ -1101,29 +1069,7 @@
           <w:szCs w:val="24"/>
         </w:rPr>
         <w:tab/>
-        <w:t xml:space="preserve">              </w:t>
-      </w:r>
-      <w:r>
-        <w:rPr>
-          <w:rFonts w:ascii="Cambria" w:eastAsia="Cambria" w:hAnsi="Cambria" w:cs="Cambria"/>
-          <w:bCs/>
-          <w:i/>
-          <w:iCs/>
-          <w:sz w:val="24"/>
-          <w:szCs w:val="24"/>
-        </w:rPr>
-        <w:t xml:space="preserve">  </w:t>
-      </w:r>
-      <w:r>
-        <w:rPr>
-          <w:rFonts w:ascii="Cambria" w:eastAsia="Cambria" w:hAnsi="Cambria" w:cs="Cambria"/>
-          <w:bCs/>
-          <w:i/>
-          <w:iCs/>
-          <w:sz w:val="24"/>
-          <w:szCs w:val="24"/>
-        </w:rPr>
-        <w:t>Next.js, Typescript, Tailwind, Spring Boot, MySQL</w:t>
+        <w:t xml:space="preserve">                     Next.js, Typescript, Tailwind, Redux, MongoDB</w:t>
       </w:r>
     </w:p>
     <w:p>
@@ -1136,70 +1082,90 @@
         <w:spacing w:after="0" w:line="240" w:lineRule="auto"/>
         <w:rPr>
           <w:rFonts w:ascii="Cambria" w:eastAsia="Cambria" w:hAnsi="Cambria" w:cs="Cambria"/>
+          <w:sz w:val="24"/>
+          <w:szCs w:val="24"/>
+        </w:rPr>
+      </w:pPr>
+      <w:r>
+        <w:rPr>
+          <w:rFonts w:ascii="Cambria" w:eastAsia="Cambria" w:hAnsi="Cambria" w:cs="Cambria"/>
+          <w:sz w:val="24"/>
+          <w:szCs w:val="24"/>
+        </w:rPr>
+        <w:t>A full stack recipes website built with CRUD capabilities and user authentication designed to search and save recipes</w:t>
+      </w:r>
+      <w:r>
+        <w:rPr>
+          <w:rFonts w:ascii="Cambria" w:eastAsia="Cambria" w:hAnsi="Cambria" w:cs="Cambria"/>
+          <w:sz w:val="24"/>
+          <w:szCs w:val="24"/>
+        </w:rPr>
+        <w:t>.</w:t>
+      </w:r>
+    </w:p>
+    <w:p>
+      <w:pPr>
+        <w:spacing w:after="0" w:line="240" w:lineRule="auto"/>
+        <w:rPr>
+          <w:rFonts w:ascii="Cambria" w:eastAsia="Cambria" w:hAnsi="Cambria" w:cs="Cambria"/>
+          <w:sz w:val="24"/>
+          <w:szCs w:val="24"/>
+        </w:rPr>
+      </w:pPr>
+    </w:p>
+    <w:p>
+      <w:pPr>
+        <w:spacing w:after="0" w:line="240" w:lineRule="auto"/>
+        <w:jc w:val="center"/>
+        <w:rPr>
+          <w:rFonts w:ascii="Cambria" w:eastAsia="Cambria" w:hAnsi="Cambria" w:cs="Cambria"/>
+          <w:b/>
+          <w:sz w:val="24"/>
+          <w:szCs w:val="24"/>
+        </w:rPr>
+      </w:pPr>
+      <w:r>
+        <w:rPr>
+          <w:rFonts w:ascii="Cambria" w:eastAsia="Cambria" w:hAnsi="Cambria" w:cs="Cambria"/>
+          <w:b/>
+          <w:sz w:val="24"/>
+          <w:szCs w:val="24"/>
+        </w:rPr>
+        <w:t>EMPLOYMENT HISTORY</w:t>
+      </w:r>
+    </w:p>
+    <w:p>
+      <w:pPr>
+        <w:spacing w:after="0" w:line="240" w:lineRule="auto"/>
+        <w:jc w:val="center"/>
+        <w:rPr>
+          <w:rFonts w:ascii="Cambria" w:eastAsia="Cambria" w:hAnsi="Cambria" w:cs="Cambria"/>
+          <w:b/>
+          <w:sz w:val="24"/>
+          <w:szCs w:val="24"/>
+        </w:rPr>
+      </w:pPr>
+    </w:p>
+    <w:p>
+      <w:pPr>
+        <w:spacing w:after="0" w:line="240" w:lineRule="auto"/>
+        <w:rPr>
+          <w:rFonts w:ascii="Cambria" w:eastAsia="Cambria" w:hAnsi="Cambria" w:cs="Cambria"/>
+          <w:b/>
+          <w:sz w:val="24"/>
+          <w:szCs w:val="24"/>
+        </w:rPr>
+      </w:pPr>
+      <w:r>
+        <w:rPr>
+          <w:rFonts w:ascii="Cambria" w:eastAsia="Cambria" w:hAnsi="Cambria" w:cs="Cambria"/>
           <w:b/>
           <w:sz w:val="24"/>
           <w:szCs w:val="24"/>
           <w:u w:val="single"/>
         </w:rPr>
-      </w:pPr>
-      <w:r>
-        <w:rPr>
-          <w:rFonts w:ascii="Cambria" w:eastAsia="Cambria" w:hAnsi="Cambria" w:cs="Cambria"/>
-          <w:sz w:val="24"/>
-          <w:szCs w:val="24"/>
-        </w:rPr>
-        <w:t>A full stack to-do website built with CRUD capabilities and user authentication designed to save and complete tasks</w:t>
-      </w:r>
-      <w:r>
-        <w:rPr>
-          <w:rFonts w:ascii="Cambria" w:eastAsia="Cambria" w:hAnsi="Cambria" w:cs="Cambria"/>
-          <w:sz w:val="24"/>
-          <w:szCs w:val="24"/>
-        </w:rPr>
-        <w:t>.</w:t>
-      </w:r>
-    </w:p>
-    <w:p>
-      <w:pPr>
-        <w:spacing w:after="0" w:line="240" w:lineRule="auto"/>
-        <w:rPr>
-          <w:rFonts w:ascii="Cambria" w:eastAsia="Cambria" w:hAnsi="Cambria" w:cs="Cambria"/>
-          <w:sz w:val="24"/>
-          <w:szCs w:val="24"/>
-        </w:rPr>
-      </w:pPr>
-    </w:p>
-    <w:p>
-      <w:pPr>
-        <w:spacing w:after="0" w:line="240" w:lineRule="auto"/>
-        <w:jc w:val="center"/>
-        <w:rPr>
-          <w:rFonts w:ascii="Cambria" w:eastAsia="Cambria" w:hAnsi="Cambria" w:cs="Cambria"/>
-          <w:b/>
-          <w:sz w:val="24"/>
-          <w:szCs w:val="24"/>
-        </w:rPr>
-      </w:pPr>
-      <w:r>
-        <w:rPr>
-          <w:rFonts w:ascii="Cambria" w:eastAsia="Cambria" w:hAnsi="Cambria" w:cs="Cambria"/>
-          <w:b/>
-          <w:sz w:val="24"/>
-          <w:szCs w:val="24"/>
-        </w:rPr>
-        <w:t>EMPLOYMENT HISTORY</w:t>
-      </w:r>
-    </w:p>
-    <w:p>
-      <w:pPr>
-        <w:spacing w:after="0" w:line="240" w:lineRule="auto"/>
-        <w:rPr>
-          <w:rFonts w:ascii="Cambria" w:eastAsia="Cambria" w:hAnsi="Cambria" w:cs="Cambria"/>
-          <w:b/>
-          <w:sz w:val="24"/>
-          <w:szCs w:val="24"/>
-        </w:rPr>
-      </w:pPr>
+        <w:t>Dry Utilities</w:t>
+      </w:r>
       <w:r>
         <w:rPr>
           <w:rFonts w:ascii="Cambria" w:eastAsia="Cambria" w:hAnsi="Cambria" w:cs="Cambria"/>
@@ -1208,25 +1174,140 @@
           <w:szCs w:val="24"/>
           <w:u w:val="single"/>
         </w:rPr>
-        <w:t>Developing Software Engineering &amp; Web Development Skills</w:t>
-      </w:r>
-      <w:r>
-        <w:rPr>
-          <w:rFonts w:ascii="Cambria" w:eastAsia="Cambria" w:hAnsi="Cambria" w:cs="Cambria"/>
+        <w:t xml:space="preserve"> Engineer</w:t>
+      </w:r>
+      <w:r>
+        <w:rPr>
+          <w:rFonts w:ascii="Cambria" w:eastAsia="Cambria" w:hAnsi="Cambria" w:cs="Cambria"/>
+          <w:bCs/>
+          <w:sz w:val="24"/>
+          <w:szCs w:val="24"/>
+        </w:rPr>
+        <w:t xml:space="preserve"> </w:t>
+      </w:r>
+      <w:r>
+        <w:rPr>
+          <w:rFonts w:ascii="Cambria" w:eastAsia="Cambria" w:hAnsi="Cambria" w:cs="Cambria"/>
+          <w:sz w:val="24"/>
+          <w:szCs w:val="24"/>
+        </w:rPr>
+        <w:t xml:space="preserve">– </w:t>
+      </w:r>
+      <w:r>
+        <w:rPr>
+          <w:rFonts w:ascii="Cambria" w:eastAsia="Cambria" w:hAnsi="Cambria" w:cs="Cambria"/>
+          <w:i/>
+          <w:iCs/>
+          <w:sz w:val="24"/>
+          <w:szCs w:val="24"/>
+        </w:rPr>
+        <w:t>Timmons Group</w:t>
+      </w:r>
+      <w:r>
+        <w:rPr>
+          <w:rFonts w:ascii="Cambria" w:eastAsia="Cambria" w:hAnsi="Cambria" w:cs="Cambria"/>
+          <w:i/>
+          <w:iCs/>
           <w:sz w:val="24"/>
           <w:szCs w:val="24"/>
         </w:rPr>
         <w:tab/>
-        <w:t xml:space="preserve">          </w:t>
-      </w:r>
-      <w:r>
-        <w:rPr>
-          <w:rFonts w:ascii="Cambria" w:eastAsia="Cambria" w:hAnsi="Cambria" w:cs="Cambria"/>
-          <w:b/>
-          <w:sz w:val="24"/>
-          <w:szCs w:val="24"/>
-        </w:rPr>
-        <w:t>2022 - Present</w:t>
+      </w:r>
+      <w:r>
+        <w:rPr>
+          <w:rFonts w:ascii="Cambria" w:eastAsia="Cambria" w:hAnsi="Cambria" w:cs="Cambria"/>
+          <w:i/>
+          <w:iCs/>
+          <w:sz w:val="24"/>
+          <w:szCs w:val="24"/>
+        </w:rPr>
+        <w:tab/>
+      </w:r>
+      <w:r>
+        <w:rPr>
+          <w:rFonts w:ascii="Cambria" w:eastAsia="Cambria" w:hAnsi="Cambria" w:cs="Cambria"/>
+          <w:i/>
+          <w:iCs/>
+          <w:sz w:val="24"/>
+          <w:szCs w:val="24"/>
+        </w:rPr>
+        <w:tab/>
+      </w:r>
+      <w:r>
+        <w:rPr>
+          <w:rFonts w:ascii="Cambria" w:eastAsia="Cambria" w:hAnsi="Cambria" w:cs="Cambria"/>
+          <w:sz w:val="24"/>
+          <w:szCs w:val="24"/>
+        </w:rPr>
+        <w:t xml:space="preserve">  </w:t>
+      </w:r>
+      <w:r>
+        <w:rPr>
+          <w:rFonts w:ascii="Cambria" w:eastAsia="Cambria" w:hAnsi="Cambria" w:cs="Cambria"/>
+          <w:sz w:val="24"/>
+          <w:szCs w:val="24"/>
+        </w:rPr>
+        <w:t xml:space="preserve">    </w:t>
+      </w:r>
+      <w:r>
+        <w:rPr>
+          <w:rFonts w:ascii="Cambria" w:eastAsia="Cambria" w:hAnsi="Cambria" w:cs="Cambria"/>
+          <w:sz w:val="24"/>
+          <w:szCs w:val="24"/>
+        </w:rPr>
+        <w:t xml:space="preserve">                           </w:t>
+      </w:r>
+      <w:r>
+        <w:rPr>
+          <w:rFonts w:ascii="Cambria" w:eastAsia="Cambria" w:hAnsi="Cambria" w:cs="Cambria"/>
+          <w:sz w:val="24"/>
+          <w:szCs w:val="24"/>
+        </w:rPr>
+        <w:t xml:space="preserve">   </w:t>
+      </w:r>
+      <w:r>
+        <w:rPr>
+          <w:rFonts w:ascii="Cambria" w:eastAsia="Cambria" w:hAnsi="Cambria" w:cs="Cambria"/>
+          <w:sz w:val="24"/>
+          <w:szCs w:val="24"/>
+        </w:rPr>
+        <w:t xml:space="preserve"> </w:t>
+      </w:r>
+      <w:r>
+        <w:rPr>
+          <w:rFonts w:ascii="Cambria" w:eastAsia="Cambria" w:hAnsi="Cambria" w:cs="Cambria"/>
+          <w:b/>
+          <w:sz w:val="24"/>
+          <w:szCs w:val="24"/>
+        </w:rPr>
+        <w:t>20</w:t>
+      </w:r>
+      <w:r>
+        <w:rPr>
+          <w:rFonts w:ascii="Cambria" w:eastAsia="Cambria" w:hAnsi="Cambria" w:cs="Cambria"/>
+          <w:b/>
+          <w:sz w:val="24"/>
+          <w:szCs w:val="24"/>
+        </w:rPr>
+        <w:t>23</w:t>
+      </w:r>
+      <w:r>
+        <w:rPr>
+          <w:rFonts w:ascii="Cambria" w:eastAsia="Cambria" w:hAnsi="Cambria" w:cs="Cambria"/>
+          <w:b/>
+          <w:sz w:val="24"/>
+          <w:szCs w:val="24"/>
+        </w:rPr>
+        <w:t xml:space="preserve"> - </w:t>
+      </w:r>
+      <w:r>
+        <w:rPr>
+          <w:rFonts w:ascii="Cambria" w:eastAsia="Cambria" w:hAnsi="Cambria" w:cs="Cambria"/>
+          <w:b/>
+          <w:sz w:val="24"/>
+          <w:szCs w:val="24"/>
+        </w:rPr>
+        <w:t>Present</w:t>
       </w:r>
     </w:p>
     <w:p>
@@ -1238,131 +1319,81 @@
         <w:spacing w:after="0" w:line="240" w:lineRule="auto"/>
         <w:rPr>
           <w:rFonts w:ascii="Cambria" w:eastAsia="Cambria" w:hAnsi="Cambria" w:cs="Cambria"/>
-          <w:b/>
-          <w:sz w:val="24"/>
-          <w:szCs w:val="24"/>
-        </w:rPr>
-      </w:pPr>
-      <w:r>
-        <w:rPr>
-          <w:rFonts w:ascii="Cambria" w:eastAsia="Cambria" w:hAnsi="Cambria" w:cs="Cambria"/>
-          <w:sz w:val="24"/>
-          <w:szCs w:val="24"/>
-        </w:rPr>
-        <w:t xml:space="preserve">Developed and deployed several full stack and front-end websites using JavaScript, TypeScript, Java, </w:t>
-      </w:r>
-      <w:r>
-        <w:rPr>
-          <w:rFonts w:ascii="Cambria" w:eastAsia="Cambria" w:hAnsi="Cambria" w:cs="Cambria"/>
-          <w:sz w:val="24"/>
-          <w:szCs w:val="24"/>
-        </w:rPr>
-        <w:t>and SQL</w:t>
-      </w:r>
-      <w:r>
-        <w:rPr>
-          <w:rFonts w:ascii="Cambria" w:eastAsia="Cambria" w:hAnsi="Cambria" w:cs="Cambria"/>
-          <w:sz w:val="24"/>
-          <w:szCs w:val="24"/>
-        </w:rPr>
-        <w:t xml:space="preserve"> along with a diverse range of frameworks and libraries.</w:t>
-      </w:r>
-    </w:p>
-    <w:p>
-      <w:pPr>
-        <w:spacing w:after="0" w:line="240" w:lineRule="auto"/>
-        <w:jc w:val="center"/>
-        <w:rPr>
-          <w:rFonts w:ascii="Cambria" w:eastAsia="Cambria" w:hAnsi="Cambria" w:cs="Cambria"/>
-          <w:b/>
-          <w:sz w:val="24"/>
-          <w:szCs w:val="24"/>
-        </w:rPr>
-      </w:pPr>
-    </w:p>
-    <w:p>
-      <w:pPr>
-        <w:spacing w:after="0" w:line="240" w:lineRule="auto"/>
-        <w:rPr>
-          <w:rFonts w:ascii="Cambria" w:eastAsia="Cambria" w:hAnsi="Cambria" w:cs="Cambria"/>
-          <w:b/>
-          <w:sz w:val="24"/>
-          <w:szCs w:val="24"/>
-        </w:rPr>
-      </w:pPr>
-      <w:r>
-        <w:rPr>
-          <w:rFonts w:ascii="Cambria" w:eastAsia="Cambria" w:hAnsi="Cambria" w:cs="Cambria"/>
-          <w:b/>
-          <w:sz w:val="24"/>
-          <w:szCs w:val="24"/>
-          <w:u w:val="single"/>
-        </w:rPr>
-        <w:t xml:space="preserve">Telecommunications </w:t>
-      </w:r>
-      <w:r>
-        <w:rPr>
-          <w:rFonts w:ascii="Cambria" w:eastAsia="Cambria" w:hAnsi="Cambria" w:cs="Cambria"/>
-          <w:b/>
-          <w:sz w:val="24"/>
-          <w:szCs w:val="24"/>
-          <w:u w:val="single"/>
-        </w:rPr>
-        <w:t>Engineer</w:t>
-      </w:r>
-      <w:r>
-        <w:rPr>
-          <w:rFonts w:ascii="Cambria" w:eastAsia="Cambria" w:hAnsi="Cambria" w:cs="Cambria"/>
-          <w:bCs/>
-          <w:sz w:val="24"/>
-          <w:szCs w:val="24"/>
-        </w:rPr>
-        <w:t xml:space="preserve"> </w:t>
-      </w:r>
-      <w:r>
-        <w:rPr>
-          <w:rFonts w:ascii="Cambria" w:eastAsia="Cambria" w:hAnsi="Cambria" w:cs="Cambria"/>
-          <w:sz w:val="24"/>
-          <w:szCs w:val="24"/>
-        </w:rPr>
-        <w:t xml:space="preserve">– </w:t>
-      </w:r>
-      <w:r>
-        <w:rPr>
-          <w:rFonts w:ascii="Cambria" w:eastAsia="Cambria" w:hAnsi="Cambria" w:cs="Cambria"/>
-          <w:i/>
-          <w:iCs/>
-          <w:sz w:val="24"/>
-          <w:szCs w:val="24"/>
-        </w:rPr>
-        <w:t>Network Building + Consulting</w:t>
-      </w:r>
-      <w:r>
-        <w:rPr>
-          <w:rFonts w:ascii="Cambria" w:eastAsia="Cambria" w:hAnsi="Cambria" w:cs="Cambria"/>
-          <w:sz w:val="24"/>
-          <w:szCs w:val="24"/>
-        </w:rPr>
-        <w:tab/>
-        <w:t xml:space="preserve">  </w:t>
-      </w:r>
-      <w:r>
-        <w:rPr>
-          <w:rFonts w:ascii="Cambria" w:eastAsia="Cambria" w:hAnsi="Cambria" w:cs="Cambria"/>
-          <w:sz w:val="24"/>
-          <w:szCs w:val="24"/>
-        </w:rPr>
-        <w:tab/>
-        <w:t xml:space="preserve">  </w:t>
-      </w:r>
-      <w:r>
-        <w:rPr>
-          <w:rFonts w:ascii="Cambria" w:eastAsia="Cambria" w:hAnsi="Cambria" w:cs="Cambria"/>
-          <w:b/>
-          <w:sz w:val="24"/>
-          <w:szCs w:val="24"/>
-        </w:rPr>
-        <w:t>2021 - 2022</w:t>
+          <w:sz w:val="24"/>
+          <w:szCs w:val="24"/>
+        </w:rPr>
+      </w:pPr>
+      <w:r>
+        <w:rPr>
+          <w:rFonts w:ascii="Cambria" w:eastAsia="Cambria" w:hAnsi="Cambria" w:cs="Cambria"/>
+          <w:sz w:val="24"/>
+          <w:szCs w:val="24"/>
+        </w:rPr>
+        <w:t>Engineered and designed</w:t>
+      </w:r>
+      <w:r>
+        <w:rPr>
+          <w:rFonts w:ascii="Cambria" w:eastAsia="Cambria" w:hAnsi="Cambria" w:cs="Cambria"/>
+          <w:sz w:val="24"/>
+          <w:szCs w:val="24"/>
+        </w:rPr>
+        <w:t xml:space="preserve"> dry utility system</w:t>
+      </w:r>
+      <w:r>
+        <w:rPr>
+          <w:rFonts w:ascii="Cambria" w:eastAsia="Cambria" w:hAnsi="Cambria" w:cs="Cambria"/>
+          <w:sz w:val="24"/>
+          <w:szCs w:val="24"/>
+        </w:rPr>
+        <w:t>s with</w:t>
+      </w:r>
+      <w:r>
+        <w:rPr>
+          <w:rFonts w:ascii="Cambria" w:eastAsia="Cambria" w:hAnsi="Cambria" w:cs="Cambria"/>
+          <w:sz w:val="24"/>
+          <w:szCs w:val="24"/>
+        </w:rPr>
+        <w:t>in</w:t>
+      </w:r>
+      <w:r>
+        <w:rPr>
+          <w:rFonts w:ascii="Cambria" w:eastAsia="Cambria" w:hAnsi="Cambria" w:cs="Cambria"/>
+          <w:sz w:val="24"/>
+          <w:szCs w:val="24"/>
+        </w:rPr>
+        <w:t xml:space="preserve"> commercial and </w:t>
+      </w:r>
+      <w:r>
+        <w:rPr>
+          <w:rFonts w:ascii="Cambria" w:eastAsia="Cambria" w:hAnsi="Cambria" w:cs="Cambria"/>
+          <w:sz w:val="24"/>
+          <w:szCs w:val="24"/>
+        </w:rPr>
+        <w:t>mixed-use</w:t>
+      </w:r>
+      <w:r>
+        <w:rPr>
+          <w:rFonts w:ascii="Cambria" w:eastAsia="Cambria" w:hAnsi="Cambria" w:cs="Cambria"/>
+          <w:sz w:val="24"/>
+          <w:szCs w:val="24"/>
+        </w:rPr>
+        <w:t xml:space="preserve"> developments</w:t>
+      </w:r>
+      <w:r>
+        <w:rPr>
+          <w:rFonts w:ascii="Cambria" w:eastAsia="Cambria" w:hAnsi="Cambria" w:cs="Cambria"/>
+          <w:sz w:val="24"/>
+          <w:szCs w:val="24"/>
+        </w:rPr>
+        <w:t xml:space="preserve"> using a variety of tools including AutoCAD Civil3D</w:t>
+      </w:r>
+      <w:r>
+        <w:rPr>
+          <w:rFonts w:ascii="Cambria" w:eastAsia="Cambria" w:hAnsi="Cambria" w:cs="Cambria"/>
+          <w:sz w:val="24"/>
+          <w:szCs w:val="24"/>
+        </w:rPr>
+        <w:t>.</w:t>
       </w:r>
     </w:p>
     <w:p>
@@ -1384,15 +1415,55 @@
           <w:sz w:val="24"/>
           <w:szCs w:val="24"/>
         </w:rPr>
-        <w:t xml:space="preserve">Designed new conduit routes for fiber optic companies from existing infrastructure to proposed destinations in public right-of-way and private </w:t>
-      </w:r>
-      <w:r>
-        <w:rPr>
-          <w:rFonts w:ascii="Cambria" w:eastAsia="Cambria" w:hAnsi="Cambria" w:cs="Cambria"/>
-          <w:sz w:val="24"/>
-          <w:szCs w:val="24"/>
-        </w:rPr>
-        <w:t>property.</w:t>
+        <w:t xml:space="preserve">Coordinated relocations and new service installations </w:t>
+      </w:r>
+      <w:r>
+        <w:rPr>
+          <w:rFonts w:ascii="Cambria" w:eastAsia="Cambria" w:hAnsi="Cambria" w:cs="Cambria"/>
+          <w:sz w:val="24"/>
+          <w:szCs w:val="24"/>
+        </w:rPr>
+        <w:t>with</w:t>
+      </w:r>
+      <w:r>
+        <w:rPr>
+          <w:rFonts w:ascii="Cambria" w:eastAsia="Cambria" w:hAnsi="Cambria" w:cs="Cambria"/>
+          <w:sz w:val="24"/>
+          <w:szCs w:val="24"/>
+        </w:rPr>
+        <w:t xml:space="preserve"> power, gas, and </w:t>
+      </w:r>
+      <w:r>
+        <w:rPr>
+          <w:rFonts w:ascii="Cambria" w:eastAsia="Cambria" w:hAnsi="Cambria" w:cs="Cambria"/>
+          <w:sz w:val="24"/>
+          <w:szCs w:val="24"/>
+        </w:rPr>
+        <w:t>telecommunication</w:t>
+      </w:r>
+      <w:r>
+        <w:rPr>
+          <w:rFonts w:ascii="Cambria" w:eastAsia="Cambria" w:hAnsi="Cambria" w:cs="Cambria"/>
+          <w:sz w:val="24"/>
+          <w:szCs w:val="24"/>
+        </w:rPr>
+        <w:t xml:space="preserve"> </w:t>
+      </w:r>
+      <w:r>
+        <w:rPr>
+          <w:rFonts w:ascii="Cambria" w:eastAsia="Cambria" w:hAnsi="Cambria" w:cs="Cambria"/>
+          <w:sz w:val="24"/>
+          <w:szCs w:val="24"/>
+        </w:rPr>
+        <w:t>companies</w:t>
+      </w:r>
+      <w:r>
+        <w:rPr>
+          <w:rFonts w:ascii="Cambria" w:eastAsia="Cambria" w:hAnsi="Cambria" w:cs="Cambria"/>
+          <w:sz w:val="24"/>
+          <w:szCs w:val="24"/>
+        </w:rPr>
+        <w:t xml:space="preserve"> for new developments.</w:t>
       </w:r>
     </w:p>
     <w:p>
@@ -1414,15 +1485,83 @@
           <w:sz w:val="24"/>
           <w:szCs w:val="24"/>
         </w:rPr>
-        <w:t>Prepared and reviewed construction drawings for completeness</w:t>
-      </w:r>
-      <w:r>
-        <w:rPr>
-          <w:rFonts w:ascii="Cambria" w:eastAsia="Cambria" w:hAnsi="Cambria" w:cs="Cambria"/>
-          <w:sz w:val="24"/>
-          <w:szCs w:val="24"/>
-        </w:rPr>
-        <w:t xml:space="preserve"> using AutoCAD Civil3D</w:t>
+        <w:t>Communicated and managed multiple projects simultaneously for various clients.</w:t>
+      </w:r>
+    </w:p>
+    <w:p>
+      <w:pPr>
+        <w:spacing w:after="0" w:line="240" w:lineRule="auto"/>
+        <w:jc w:val="center"/>
+        <w:rPr>
+          <w:rFonts w:ascii="Cambria" w:eastAsia="Cambria" w:hAnsi="Cambria" w:cs="Cambria"/>
+          <w:b/>
+          <w:sz w:val="24"/>
+          <w:szCs w:val="24"/>
+        </w:rPr>
+      </w:pPr>
+    </w:p>
+    <w:p>
+      <w:pPr>
+        <w:spacing w:after="0" w:line="240" w:lineRule="auto"/>
+        <w:rPr>
+          <w:rFonts w:ascii="Cambria" w:eastAsia="Cambria" w:hAnsi="Cambria" w:cs="Cambria"/>
+          <w:b/>
+          <w:sz w:val="24"/>
+          <w:szCs w:val="24"/>
+        </w:rPr>
+      </w:pPr>
+      <w:r>
+        <w:rPr>
+          <w:rFonts w:ascii="Cambria" w:eastAsia="Cambria" w:hAnsi="Cambria" w:cs="Cambria"/>
+          <w:b/>
+          <w:sz w:val="24"/>
+          <w:szCs w:val="24"/>
+          <w:u w:val="single"/>
+        </w:rPr>
+        <w:t>Developing Software Engineering &amp; Web Development Skills</w:t>
+      </w:r>
+      <w:r>
+        <w:rPr>
+          <w:rFonts w:ascii="Cambria" w:eastAsia="Cambria" w:hAnsi="Cambria" w:cs="Cambria"/>
+          <w:sz w:val="24"/>
+          <w:szCs w:val="24"/>
+        </w:rPr>
+        <w:tab/>
+        <w:t xml:space="preserve">      </w:t>
+      </w:r>
+      <w:r>
+        <w:rPr>
+          <w:rFonts w:ascii="Cambria" w:eastAsia="Cambria" w:hAnsi="Cambria" w:cs="Cambria"/>
+          <w:sz w:val="24"/>
+          <w:szCs w:val="24"/>
+        </w:rPr>
+        <w:t xml:space="preserve">     </w:t>
+      </w:r>
+      <w:r>
+        <w:rPr>
+          <w:rFonts w:ascii="Cambria" w:eastAsia="Cambria" w:hAnsi="Cambria" w:cs="Cambria"/>
+          <w:sz w:val="24"/>
+          <w:szCs w:val="24"/>
+        </w:rPr>
+        <w:t xml:space="preserve">    </w:t>
+      </w:r>
+      <w:r>
+        <w:rPr>
+          <w:rFonts w:ascii="Cambria" w:eastAsia="Cambria" w:hAnsi="Cambria" w:cs="Cambria"/>
+          <w:b/>
+          <w:sz w:val="24"/>
+          <w:szCs w:val="24"/>
+        </w:rPr>
+        <w:t xml:space="preserve">2022 - </w:t>
+      </w:r>
+      <w:r>
+        <w:rPr>
+          <w:rFonts w:ascii="Cambria" w:eastAsia="Cambria" w:hAnsi="Cambria" w:cs="Cambria"/>
+          <w:b/>
+          <w:sz w:val="24"/>
+          <w:szCs w:val="24"/>
+        </w:rPr>
+        <w:t>2023</w:t>
       </w:r>
     </w:p>
     <w:p>
@@ -1434,32 +1573,43 @@
         <w:spacing w:after="0" w:line="240" w:lineRule="auto"/>
         <w:rPr>
           <w:rFonts w:ascii="Cambria" w:eastAsia="Cambria" w:hAnsi="Cambria" w:cs="Cambria"/>
-          <w:sz w:val="24"/>
-          <w:szCs w:val="24"/>
-        </w:rPr>
-      </w:pPr>
-      <w:r>
-        <w:rPr>
-          <w:rFonts w:ascii="Cambria" w:eastAsia="Cambria" w:hAnsi="Cambria" w:cs="Cambria"/>
-          <w:sz w:val="24"/>
-          <w:szCs w:val="24"/>
-        </w:rPr>
-        <w:t xml:space="preserve">Communicated and managed multiple projects simultaneously for various </w:t>
-      </w:r>
-      <w:r>
-        <w:rPr>
-          <w:rFonts w:ascii="Cambria" w:eastAsia="Cambria" w:hAnsi="Cambria" w:cs="Cambria"/>
-          <w:sz w:val="24"/>
-          <w:szCs w:val="24"/>
-        </w:rPr>
-        <w:t>clients.</w:t>
-      </w:r>
-    </w:p>
-    <w:p>
-      <w:pPr>
-        <w:spacing w:after="0" w:line="240" w:lineRule="auto"/>
-        <w:rPr>
-          <w:rFonts w:ascii="Cambria" w:eastAsia="Cambria" w:hAnsi="Cambria" w:cs="Cambria"/>
+          <w:b/>
+          <w:sz w:val="24"/>
+          <w:szCs w:val="24"/>
+        </w:rPr>
+      </w:pPr>
+      <w:r>
+        <w:rPr>
+          <w:rFonts w:ascii="Cambria" w:eastAsia="Cambria" w:hAnsi="Cambria" w:cs="Cambria"/>
+          <w:sz w:val="24"/>
+          <w:szCs w:val="24"/>
+        </w:rPr>
+        <w:t xml:space="preserve">Developed and deployed several full stack and front-end websites using JavaScript, TypeScript, Java, </w:t>
+      </w:r>
+      <w:r>
+        <w:rPr>
+          <w:rFonts w:ascii="Cambria" w:eastAsia="Cambria" w:hAnsi="Cambria" w:cs="Cambria"/>
+          <w:sz w:val="24"/>
+          <w:szCs w:val="24"/>
+        </w:rPr>
+        <w:t>and SQL</w:t>
+      </w:r>
+      <w:r>
+        <w:rPr>
+          <w:rFonts w:ascii="Cambria" w:eastAsia="Cambria" w:hAnsi="Cambria" w:cs="Cambria"/>
+          <w:sz w:val="24"/>
+          <w:szCs w:val="24"/>
+        </w:rPr>
+        <w:t xml:space="preserve"> along with a diverse range of frameworks and libraries.</w:t>
+      </w:r>
+    </w:p>
+    <w:p>
+      <w:pPr>
+        <w:spacing w:after="0" w:line="240" w:lineRule="auto"/>
+        <w:jc w:val="center"/>
+        <w:rPr>
+          <w:rFonts w:ascii="Cambria" w:eastAsia="Cambria" w:hAnsi="Cambria" w:cs="Cambria"/>
+          <w:b/>
           <w:sz w:val="24"/>
           <w:szCs w:val="24"/>
         </w:rPr>
@@ -1483,12 +1633,22 @@
           <w:szCs w:val="24"/>
           <w:u w:val="single"/>
         </w:rPr>
-        <w:t>Recreation Supervisor</w:t>
-      </w:r>
-      <w:r>
-        <w:rPr>
-          <w:rFonts w:ascii="Cambria" w:eastAsia="Cambria" w:hAnsi="Cambria" w:cs="Cambria"/>
-          <w:b/>
+        <w:t xml:space="preserve">Telecommunications </w:t>
+      </w:r>
+      <w:r>
+        <w:rPr>
+          <w:rFonts w:ascii="Cambria" w:eastAsia="Cambria" w:hAnsi="Cambria" w:cs="Cambria"/>
+          <w:b/>
+          <w:sz w:val="24"/>
+          <w:szCs w:val="24"/>
+          <w:u w:val="single"/>
+        </w:rPr>
+        <w:t>Engineer</w:t>
+      </w:r>
+      <w:r>
+        <w:rPr>
+          <w:rFonts w:ascii="Cambria" w:eastAsia="Cambria" w:hAnsi="Cambria" w:cs="Cambria"/>
+          <w:bCs/>
           <w:sz w:val="24"/>
           <w:szCs w:val="24"/>
         </w:rPr>
@@ -1500,37 +1660,17 @@
           <w:sz w:val="24"/>
           <w:szCs w:val="24"/>
         </w:rPr>
-        <w:t>–</w:t>
-      </w:r>
-      <w:r>
-        <w:rPr>
-          <w:rFonts w:ascii="Cambria" w:eastAsia="Cambria" w:hAnsi="Cambria" w:cs="Cambria"/>
-          <w:bCs/>
+        <w:t xml:space="preserve">– </w:t>
+      </w:r>
+      <w:r>
+        <w:rPr>
+          <w:rFonts w:ascii="Cambria" w:eastAsia="Cambria" w:hAnsi="Cambria" w:cs="Cambria"/>
           <w:i/>
           <w:iCs/>
           <w:sz w:val="24"/>
           <w:szCs w:val="24"/>
         </w:rPr>
-        <w:t xml:space="preserve"> </w:t>
-      </w:r>
-      <w:r>
-        <w:rPr>
-          <w:rFonts w:ascii="Cambria" w:eastAsia="Cambria" w:hAnsi="Cambria" w:cs="Cambria"/>
-          <w:bCs/>
-          <w:i/>
-          <w:iCs/>
-          <w:sz w:val="24"/>
-          <w:szCs w:val="24"/>
-        </w:rPr>
-        <w:t>CSU Campus Recreation</w:t>
-      </w:r>
-      <w:r>
-        <w:rPr>
-          <w:rFonts w:ascii="Cambria" w:eastAsia="Cambria" w:hAnsi="Cambria" w:cs="Cambria"/>
-          <w:sz w:val="24"/>
-          <w:szCs w:val="24"/>
-        </w:rPr>
-        <w:tab/>
+        <w:t>Network Building + Consulting</w:t>
       </w:r>
       <w:r>
         <w:rPr>
@@ -1548,24 +1688,16 @@
           <w:szCs w:val="24"/>
         </w:rPr>
         <w:tab/>
-      </w:r>
-      <w:r>
-        <w:rPr>
-          <w:rFonts w:ascii="Cambria" w:eastAsia="Cambria" w:hAnsi="Cambria" w:cs="Cambria"/>
-          <w:sz w:val="24"/>
-          <w:szCs w:val="24"/>
-        </w:rPr>
-        <w:tab/>
-        <w:t xml:space="preserve"> </w:t>
-      </w:r>
-      <w:r>
-        <w:rPr>
-          <w:rFonts w:ascii="Cambria" w:eastAsia="Cambria" w:hAnsi="Cambria" w:cs="Cambria"/>
-          <w:b/>
-          <w:sz w:val="24"/>
-          <w:szCs w:val="24"/>
-        </w:rPr>
-        <w:t>2014 - 2019</w:t>
+        <w:t xml:space="preserve">  </w:t>
+      </w:r>
+      <w:r>
+        <w:rPr>
+          <w:rFonts w:ascii="Cambria" w:eastAsia="Cambria" w:hAnsi="Cambria" w:cs="Cambria"/>
+          <w:b/>
+          <w:sz w:val="24"/>
+          <w:szCs w:val="24"/>
+        </w:rPr>
+        <w:t>2021 - 2022</w:t>
       </w:r>
     </w:p>
     <w:p>
@@ -1577,19 +1709,25 @@
         <w:spacing w:after="0" w:line="240" w:lineRule="auto"/>
         <w:rPr>
           <w:rFonts w:ascii="Cambria" w:eastAsia="Cambria" w:hAnsi="Cambria" w:cs="Cambria"/>
-          <w:iCs/>
-          <w:sz w:val="24"/>
-          <w:szCs w:val="24"/>
-        </w:rPr>
-      </w:pPr>
-      <w:r>
-        <w:rPr>
-          <w:rFonts w:ascii="Cambria" w:eastAsia="Cambria" w:hAnsi="Cambria" w:cs="Cambria"/>
-          <w:iCs/>
-          <w:sz w:val="24"/>
-          <w:szCs w:val="24"/>
-        </w:rPr>
-        <w:t>Supervised a staff of up to 100 people.</w:t>
+          <w:sz w:val="24"/>
+          <w:szCs w:val="24"/>
+        </w:rPr>
+      </w:pPr>
+      <w:r>
+        <w:rPr>
+          <w:rFonts w:ascii="Cambria" w:eastAsia="Cambria" w:hAnsi="Cambria" w:cs="Cambria"/>
+          <w:sz w:val="24"/>
+          <w:szCs w:val="24"/>
+        </w:rPr>
+        <w:t xml:space="preserve">Designed new conduit routes for fiber optic companies from existing infrastructure to proposed destinations in public right-of-way and private </w:t>
+      </w:r>
+      <w:r>
+        <w:rPr>
+          <w:rFonts w:ascii="Cambria" w:eastAsia="Cambria" w:hAnsi="Cambria" w:cs="Cambria"/>
+          <w:sz w:val="24"/>
+          <w:szCs w:val="24"/>
+        </w:rPr>
+        <w:t>property.</w:t>
       </w:r>
     </w:p>
     <w:p>
@@ -1611,15 +1749,15 @@
           <w:sz w:val="24"/>
           <w:szCs w:val="24"/>
         </w:rPr>
-        <w:t xml:space="preserve">Enforced policy to staff members and patrons to promote safety and </w:t>
-      </w:r>
-      <w:r>
-        <w:rPr>
-          <w:rFonts w:ascii="Cambria" w:eastAsia="Cambria" w:hAnsi="Cambria" w:cs="Cambria"/>
-          <w:sz w:val="24"/>
-          <w:szCs w:val="24"/>
-        </w:rPr>
-        <w:t>consistency.</w:t>
+        <w:t>Prepared and reviewed construction drawings for completeness</w:t>
+      </w:r>
+      <w:r>
+        <w:rPr>
+          <w:rFonts w:ascii="Cambria" w:eastAsia="Cambria" w:hAnsi="Cambria" w:cs="Cambria"/>
+          <w:sz w:val="24"/>
+          <w:szCs w:val="24"/>
+        </w:rPr>
+        <w:t xml:space="preserve"> using AutoCAD Civil3D</w:t>
       </w:r>
     </w:p>
     <w:p>
@@ -1641,77 +1779,15 @@
           <w:sz w:val="24"/>
           <w:szCs w:val="24"/>
         </w:rPr>
-        <w:t xml:space="preserve">Provided customer service </w:t>
-      </w:r>
-      <w:r>
-        <w:rPr>
-          <w:rFonts w:ascii="Cambria" w:eastAsia="Cambria" w:hAnsi="Cambria" w:cs="Cambria"/>
-          <w:sz w:val="24"/>
-          <w:szCs w:val="24"/>
-        </w:rPr>
-        <w:t>to</w:t>
-      </w:r>
-      <w:r>
-        <w:rPr>
-          <w:rFonts w:ascii="Cambria" w:eastAsia="Cambria" w:hAnsi="Cambria" w:cs="Cambria"/>
-          <w:sz w:val="24"/>
-          <w:szCs w:val="24"/>
-        </w:rPr>
-        <w:t xml:space="preserve"> patrons </w:t>
-      </w:r>
-      <w:r>
-        <w:rPr>
-          <w:rFonts w:ascii="Cambria" w:eastAsia="Cambria" w:hAnsi="Cambria" w:cs="Cambria"/>
-          <w:sz w:val="24"/>
-          <w:szCs w:val="24"/>
-        </w:rPr>
-        <w:t>to</w:t>
-      </w:r>
-      <w:r>
-        <w:rPr>
-          <w:rFonts w:ascii="Cambria" w:eastAsia="Cambria" w:hAnsi="Cambria" w:cs="Cambria"/>
-          <w:sz w:val="24"/>
-          <w:szCs w:val="24"/>
-        </w:rPr>
-        <w:t xml:space="preserve"> promote an inclusive </w:t>
-      </w:r>
-      <w:r>
-        <w:rPr>
-          <w:rFonts w:ascii="Cambria" w:eastAsia="Cambria" w:hAnsi="Cambria" w:cs="Cambria"/>
-          <w:sz w:val="24"/>
-          <w:szCs w:val="24"/>
-        </w:rPr>
-        <w:t>space.</w:t>
-      </w:r>
-    </w:p>
-    <w:p>
-      <w:pPr>
-        <w:numPr>
-          <w:ilvl w:val="0"/>
-          <w:numId w:val="1"/>
-        </w:numPr>
-        <w:spacing w:after="0" w:line="240" w:lineRule="auto"/>
-        <w:rPr>
-          <w:rFonts w:ascii="Cambria" w:eastAsia="Cambria" w:hAnsi="Cambria" w:cs="Cambria"/>
-          <w:sz w:val="24"/>
-          <w:szCs w:val="24"/>
-        </w:rPr>
-      </w:pPr>
-      <w:r>
-        <w:rPr>
-          <w:rFonts w:ascii="Cambria" w:eastAsia="Cambria" w:hAnsi="Cambria" w:cs="Cambria"/>
-          <w:sz w:val="24"/>
-          <w:szCs w:val="24"/>
-        </w:rPr>
-        <w:t xml:space="preserve">Utilized conflict resolution skills with peers and </w:t>
-      </w:r>
-      <w:r>
-        <w:rPr>
-          <w:rFonts w:ascii="Cambria" w:eastAsia="Cambria" w:hAnsi="Cambria" w:cs="Cambria"/>
-          <w:sz w:val="24"/>
-          <w:szCs w:val="24"/>
-        </w:rPr>
-        <w:t>customers.</w:t>
+        <w:t xml:space="preserve">Communicated and managed multiple projects simultaneously for various </w:t>
+      </w:r>
+      <w:r>
+        <w:rPr>
+          <w:rFonts w:ascii="Cambria" w:eastAsia="Cambria" w:hAnsi="Cambria" w:cs="Cambria"/>
+          <w:sz w:val="24"/>
+          <w:szCs w:val="24"/>
+        </w:rPr>
+        <w:t>clients.</w:t>
       </w:r>
     </w:p>
     <w:sectPr>

</xml_diff>